<commit_message>
Infos zu "Einzelne Fächer zusammenhalten" ergänzt
</commit_message>
<xml_diff>
--- a/Dokumentation/Ankreuzzeugnisse_INI_Optionen.docx
+++ b/Dokumentation/Ankreuzzeugnisse_INI_Optionen.docx
@@ -1,6 +1,6 @@
 
 <file path=word/document.xml><?xml version="1.0" encoding="utf-8"?>
-<w:document xmlns:wpc="http://schemas.microsoft.com/office/word/2010/wordprocessingCanvas" xmlns:cx="http://schemas.microsoft.com/office/drawing/2014/chartex" xmlns:cx1="http://schemas.microsoft.com/office/drawing/2015/9/8/chartex" xmlns:cx2="http://schemas.microsoft.com/office/drawing/2015/10/21/chartex" xmlns:cx3="http://schemas.microsoft.com/office/drawing/2016/5/9/chartex" xmlns:cx4="http://schemas.microsoft.com/office/drawing/2016/5/10/chartex" xmlns:cx5="http://schemas.microsoft.com/office/drawing/2016/5/11/chartex" xmlns:cx6="http://schemas.microsoft.com/office/drawing/2016/5/12/chartex" xmlns:cx7="http://schemas.microsoft.com/office/drawing/2016/5/13/chartex" xmlns:cx8="http://schemas.microsoft.com/office/drawing/2016/5/14/chartex" xmlns:mc="http://schemas.openxmlformats.org/markup-compatibility/2006" xmlns:aink="http://schemas.microsoft.com/office/drawing/2016/ink" xmlns:am3d="http://schemas.microsoft.com/office/drawing/2017/model3d" xmlns:o="urn:schemas-microsoft-com:office:office" xmlns:r="http://schemas.openxmlformats.org/officeDocument/2006/relationships" xmlns:m="http://schemas.openxmlformats.org/officeDocument/2006/math" xmlns:v="urn:schemas-microsoft-com:vml" xmlns:wp14="http://schemas.microsoft.com/office/word/2010/wordprocessingDrawing" xmlns:wp="http://schemas.openxmlformats.org/drawingml/2006/wordprocessingDrawing" xmlns:w10="urn:schemas-microsoft-com:office:word" xmlns:w="http://schemas.openxmlformats.org/wordprocessingml/2006/main" xmlns:w14="http://schemas.microsoft.com/office/word/2010/wordml" xmlns:w15="http://schemas.microsoft.com/office/word/2012/wordml" xmlns:w16cex="http://schemas.microsoft.com/office/word/2018/wordml/cex" xmlns:w16cid="http://schemas.microsoft.com/office/word/2016/wordml/cid" xmlns:w16="http://schemas.microsoft.com/office/word/2018/wordml" xmlns:w16se="http://schemas.microsoft.com/office/word/2015/wordml/symex" xmlns:wpg="http://schemas.microsoft.com/office/word/2010/wordprocessingGroup" xmlns:wpi="http://schemas.microsoft.com/office/word/2010/wordprocessingInk" xmlns:wne="http://schemas.microsoft.com/office/word/2006/wordml" xmlns:wps="http://schemas.microsoft.com/office/word/2010/wordprocessingShape" mc:Ignorable="w14 w15 w16se w16cid w16 w16cex wp14">
+<w:document xmlns:wpc="http://schemas.microsoft.com/office/word/2010/wordprocessingCanvas" xmlns:cx="http://schemas.microsoft.com/office/drawing/2014/chartex" xmlns:cx1="http://schemas.microsoft.com/office/drawing/2015/9/8/chartex" xmlns:cx2="http://schemas.microsoft.com/office/drawing/2015/10/21/chartex" xmlns:cx3="http://schemas.microsoft.com/office/drawing/2016/5/9/chartex" xmlns:cx4="http://schemas.microsoft.com/office/drawing/2016/5/10/chartex" xmlns:cx5="http://schemas.microsoft.com/office/drawing/2016/5/11/chartex" xmlns:cx6="http://schemas.microsoft.com/office/drawing/2016/5/12/chartex" xmlns:cx7="http://schemas.microsoft.com/office/drawing/2016/5/13/chartex" xmlns:cx8="http://schemas.microsoft.com/office/drawing/2016/5/14/chartex" xmlns:mc="http://schemas.openxmlformats.org/markup-compatibility/2006" xmlns:aink="http://schemas.microsoft.com/office/drawing/2016/ink" xmlns:am3d="http://schemas.microsoft.com/office/drawing/2017/model3d" xmlns:o="urn:schemas-microsoft-com:office:office" xmlns:oel="http://schemas.microsoft.com/office/2019/extlst" xmlns:r="http://schemas.openxmlformats.org/officeDocument/2006/relationships" xmlns:m="http://schemas.openxmlformats.org/officeDocument/2006/math" xmlns:v="urn:schemas-microsoft-com:vml" xmlns:wp14="http://schemas.microsoft.com/office/word/2010/wordprocessingDrawing" xmlns:wp="http://schemas.openxmlformats.org/drawingml/2006/wordprocessingDrawing" xmlns:w10="urn:schemas-microsoft-com:office:word" xmlns:w="http://schemas.openxmlformats.org/wordprocessingml/2006/main" xmlns:w14="http://schemas.microsoft.com/office/word/2010/wordml" xmlns:w15="http://schemas.microsoft.com/office/word/2012/wordml" xmlns:w16cex="http://schemas.microsoft.com/office/word/2018/wordml/cex" xmlns:w16cid="http://schemas.microsoft.com/office/word/2016/wordml/cid" xmlns:w16="http://schemas.microsoft.com/office/word/2018/wordml" xmlns:w16du="http://schemas.microsoft.com/office/word/2023/wordml/word16du" xmlns:w16sdtdh="http://schemas.microsoft.com/office/word/2020/wordml/sdtdatahash" xmlns:w16se="http://schemas.microsoft.com/office/word/2015/wordml/symex" xmlns:wpg="http://schemas.microsoft.com/office/word/2010/wordprocessingGroup" xmlns:wpi="http://schemas.microsoft.com/office/word/2010/wordprocessingInk" xmlns:wne="http://schemas.microsoft.com/office/word/2006/wordml" xmlns:wps="http://schemas.microsoft.com/office/word/2010/wordprocessingShape" mc:Ignorable="w14 w15 w16se w16cid w16 w16cex w16sdtdh wp14">
   <w:body>
     <w:p>
       <w:pPr>
@@ -1277,19 +1277,11 @@
           <w:rFonts w:ascii="Arial" w:hAnsi="Arial" w:cs="Arial"/>
         </w:rPr>
       </w:pPr>
-      <w:proofErr w:type="gramStart"/>
-      <w:r>
-        <w:rPr>
-          <w:rFonts w:ascii="Arial" w:hAnsi="Arial" w:cs="Arial"/>
-        </w:rPr>
-        <w:t>„..</w:t>
-      </w:r>
-      <w:proofErr w:type="gramEnd"/>
-      <w:r>
-        <w:rPr>
-          <w:rFonts w:ascii="Arial" w:hAnsi="Arial" w:cs="Arial"/>
-        </w:rPr>
-        <w:t>wird zum 01.08.2018' in die Klasse 03A versetzt.“</w:t>
+      <w:r>
+        <w:rPr>
+          <w:rFonts w:ascii="Arial" w:hAnsi="Arial" w:cs="Arial"/>
+        </w:rPr>
+        <w:t>„..wird zum 01.08.2018' in die Klasse 03A versetzt.“</w:t>
       </w:r>
     </w:p>
     <w:p>
@@ -1318,19 +1310,11 @@
           <w:rFonts w:ascii="Arial" w:hAnsi="Arial" w:cs="Arial"/>
         </w:rPr>
       </w:pPr>
-      <w:proofErr w:type="gramStart"/>
-      <w:r>
-        <w:rPr>
-          <w:rFonts w:ascii="Arial" w:hAnsi="Arial" w:cs="Arial"/>
-        </w:rPr>
-        <w:t>„..</w:t>
-      </w:r>
-      <w:proofErr w:type="gramEnd"/>
-      <w:r>
-        <w:rPr>
-          <w:rFonts w:ascii="Arial" w:hAnsi="Arial" w:cs="Arial"/>
-        </w:rPr>
-        <w:t>wird zum 01.08.2018 in den Jahrgang 03versetzt.“</w:t>
+      <w:r>
+        <w:rPr>
+          <w:rFonts w:ascii="Arial" w:hAnsi="Arial" w:cs="Arial"/>
+        </w:rPr>
+        <w:t>„..wird zum 01.08.2018 in den Jahrgang 03versetzt.“</w:t>
       </w:r>
     </w:p>
     <w:p>
@@ -2251,14 +2235,7 @@
         <w:rPr>
           <w:rFonts w:ascii="Arial" w:hAnsi="Arial" w:cs="Arial"/>
         </w:rPr>
-        <w:t xml:space="preserve"> keine Vor- oder </w:t>
-      </w:r>
-      <w:proofErr w:type="gramStart"/>
-      <w:r>
-        <w:rPr>
-          <w:rFonts w:ascii="Arial" w:hAnsi="Arial" w:cs="Arial"/>
-        </w:rPr>
-        <w:t>Nachnamen.</w:t>
+        <w:t xml:space="preserve"> keine Vor- oder Nachnamen.</w:t>
       </w:r>
       <w:r>
         <w:rPr>
@@ -2266,7 +2243,6 @@
         </w:rPr>
         <w:t>.</w:t>
       </w:r>
-      <w:proofErr w:type="gramEnd"/>
     </w:p>
     <w:p>
       <w:pPr>
@@ -4001,6 +3977,279 @@
         <w:pStyle w:val="berschrift3"/>
       </w:pPr>
     </w:p>
+    <w:p>
+      <w:pPr>
+        <w:rPr>
+          <w:rFonts w:ascii="Arial" w:hAnsi="Arial" w:cs="Arial"/>
+          <w:b/>
+          <w:bCs/>
+        </w:rPr>
+      </w:pPr>
+      <w:r>
+        <w:rPr>
+          <w:rFonts w:ascii="Arial" w:hAnsi="Arial" w:cs="Arial"/>
+          <w:b/>
+          <w:bCs/>
+        </w:rPr>
+        <w:t xml:space="preserve">Zusammenhalten </w:t>
+      </w:r>
+      <w:r>
+        <w:rPr>
+          <w:rFonts w:ascii="Arial" w:hAnsi="Arial" w:cs="Arial"/>
+          <w:b/>
+          <w:bCs/>
+        </w:rPr>
+        <w:t>einzelner Fächer</w:t>
+      </w:r>
+    </w:p>
+    <w:p>
+      <w:pPr>
+        <w:rPr>
+          <w:rFonts w:ascii="Arial" w:hAnsi="Arial" w:cs="Arial"/>
+        </w:rPr>
+      </w:pPr>
+      <w:r>
+        <w:rPr>
+          <w:rFonts w:ascii="Arial" w:hAnsi="Arial" w:cs="Arial"/>
+        </w:rPr>
+        <w:t>ZusammenhaltenE1</w:t>
+      </w:r>
+      <w:r>
+        <w:rPr>
+          <w:rFonts w:ascii="Arial" w:hAnsi="Arial" w:cs="Arial"/>
+        </w:rPr>
+        <w:t xml:space="preserve">, </w:t>
+      </w:r>
+      <w:r>
+        <w:rPr>
+          <w:rFonts w:ascii="Arial" w:hAnsi="Arial" w:cs="Arial"/>
+        </w:rPr>
+        <w:t>ZusammenhaltenE2</w:t>
+      </w:r>
+      <w:r>
+        <w:rPr>
+          <w:rFonts w:ascii="Arial" w:hAnsi="Arial" w:cs="Arial"/>
+        </w:rPr>
+        <w:t xml:space="preserve">, </w:t>
+      </w:r>
+      <w:r>
+        <w:rPr>
+          <w:rFonts w:ascii="Arial" w:hAnsi="Arial" w:cs="Arial"/>
+        </w:rPr>
+        <w:t>Zusammenhalten03</w:t>
+      </w:r>
+      <w:r>
+        <w:rPr>
+          <w:rFonts w:ascii="Arial" w:hAnsi="Arial" w:cs="Arial"/>
+        </w:rPr>
+        <w:t xml:space="preserve">, </w:t>
+      </w:r>
+      <w:r>
+        <w:rPr>
+          <w:rFonts w:ascii="Arial" w:hAnsi="Arial" w:cs="Arial"/>
+        </w:rPr>
+        <w:t>Zusammenhalten04</w:t>
+      </w:r>
+    </w:p>
+    <w:p>
+      <w:pPr>
+        <w:rPr>
+          <w:rFonts w:ascii="Arial" w:hAnsi="Arial" w:cs="Arial"/>
+        </w:rPr>
+      </w:pPr>
+    </w:p>
+    <w:p>
+      <w:pPr>
+        <w:rPr>
+          <w:rFonts w:ascii="Arial" w:hAnsi="Arial" w:cs="Arial"/>
+        </w:rPr>
+      </w:pPr>
+      <w:r>
+        <w:rPr>
+          <w:rFonts w:ascii="Arial" w:hAnsi="Arial" w:cs="Arial"/>
+        </w:rPr>
+        <w:t>Beispiel:</w:t>
+      </w:r>
+    </w:p>
+    <w:p>
+      <w:pPr>
+        <w:rPr>
+          <w:rFonts w:ascii="Arial" w:hAnsi="Arial" w:cs="Arial"/>
+        </w:rPr>
+      </w:pPr>
+      <w:r>
+        <w:rPr>
+          <w:rFonts w:ascii="Arial" w:hAnsi="Arial" w:cs="Arial"/>
+        </w:rPr>
+        <w:t>ZusammenhaltenE2=</w:t>
+      </w:r>
+      <w:proofErr w:type="spellStart"/>
+      <w:r>
+        <w:rPr>
+          <w:rFonts w:ascii="Arial" w:hAnsi="Arial" w:cs="Arial"/>
+        </w:rPr>
+        <w:t>Deutsch;Englisch;Mathematik</w:t>
+      </w:r>
+      <w:proofErr w:type="spellEnd"/>
+    </w:p>
+    <w:p>
+      <w:pPr>
+        <w:rPr>
+          <w:rFonts w:ascii="Arial" w:hAnsi="Arial" w:cs="Arial"/>
+        </w:rPr>
+      </w:pPr>
+    </w:p>
+    <w:p>
+      <w:pPr>
+        <w:rPr>
+          <w:rFonts w:ascii="Arial" w:hAnsi="Arial" w:cs="Arial"/>
+        </w:rPr>
+      </w:pPr>
+      <w:r>
+        <w:rPr>
+          <w:rFonts w:ascii="Arial" w:hAnsi="Arial" w:cs="Arial"/>
+        </w:rPr>
+        <w:t xml:space="preserve">Hierbei werden nur die Fächergruppe Deutsch, Englisch und Mathe zusammengehalten. </w:t>
+      </w:r>
+      <w:r>
+        <w:rPr>
+          <w:rFonts w:ascii="Arial" w:hAnsi="Arial" w:cs="Arial"/>
+        </w:rPr>
+        <w:t xml:space="preserve">Dabei </w:t>
+      </w:r>
+      <w:r>
+        <w:rPr>
+          <w:rFonts w:ascii="Arial" w:hAnsi="Arial" w:cs="Arial"/>
+        </w:rPr>
+        <w:t>wird</w:t>
+      </w:r>
+      <w:r>
+        <w:rPr>
+          <w:rFonts w:ascii="Arial" w:hAnsi="Arial" w:cs="Arial"/>
+        </w:rPr>
+        <w:t xml:space="preserve"> die Gruppe "Deutsch" als Ganzes</w:t>
+      </w:r>
+      <w:r>
+        <w:rPr>
+          <w:rFonts w:ascii="Arial" w:hAnsi="Arial" w:cs="Arial"/>
+        </w:rPr>
+        <w:t xml:space="preserve"> </w:t>
+      </w:r>
+      <w:r>
+        <w:rPr>
+          <w:rFonts w:ascii="Arial" w:hAnsi="Arial" w:cs="Arial"/>
+        </w:rPr>
+        <w:t>zusammengehalten</w:t>
+      </w:r>
+      <w:r>
+        <w:rPr>
+          <w:rFonts w:ascii="Arial" w:hAnsi="Arial" w:cs="Arial"/>
+        </w:rPr>
+        <w:t>. Dies kann</w:t>
+      </w:r>
+      <w:r>
+        <w:rPr>
+          <w:rFonts w:ascii="Arial" w:hAnsi="Arial" w:cs="Arial"/>
+        </w:rPr>
+        <w:t xml:space="preserve"> zu Seitenumbrüchen führe</w:t>
+      </w:r>
+      <w:r>
+        <w:rPr>
+          <w:rFonts w:ascii="Arial" w:hAnsi="Arial" w:cs="Arial"/>
+        </w:rPr>
+        <w:t>n</w:t>
+      </w:r>
+      <w:r>
+        <w:rPr>
+          <w:rFonts w:ascii="Arial" w:hAnsi="Arial" w:cs="Arial"/>
+        </w:rPr>
+        <w:t xml:space="preserve">, obwohl noch genug Platz für eines der Teilfächer vorhanden </w:t>
+      </w:r>
+      <w:r>
+        <w:rPr>
+          <w:rFonts w:ascii="Arial" w:hAnsi="Arial" w:cs="Arial"/>
+        </w:rPr>
+        <w:t>ist</w:t>
+      </w:r>
+      <w:r>
+        <w:rPr>
+          <w:rFonts w:ascii="Arial" w:hAnsi="Arial" w:cs="Arial"/>
+        </w:rPr>
+        <w:t xml:space="preserve">. </w:t>
+      </w:r>
+      <w:r>
+        <w:rPr>
+          <w:rFonts w:ascii="Arial" w:hAnsi="Arial" w:cs="Arial"/>
+        </w:rPr>
+        <w:t>Es</w:t>
+      </w:r>
+      <w:r>
+        <w:rPr>
+          <w:rFonts w:ascii="Arial" w:hAnsi="Arial" w:cs="Arial"/>
+        </w:rPr>
+        <w:t xml:space="preserve"> kann über einen Eintrag "Deutsch(einzeln)" gesteuert werden, dass die Einzelfächer zusammengehalten werden, nicht aber die Fachgruppe insgesamt.</w:t>
+      </w:r>
+    </w:p>
+    <w:p>
+      <w:pPr>
+        <w:rPr>
+          <w:rFonts w:ascii="Arial" w:hAnsi="Arial" w:cs="Arial"/>
+        </w:rPr>
+      </w:pPr>
+    </w:p>
+    <w:p>
+      <w:pPr>
+        <w:rPr>
+          <w:rFonts w:ascii="Arial" w:hAnsi="Arial" w:cs="Arial"/>
+        </w:rPr>
+      </w:pPr>
+      <w:r>
+        <w:rPr>
+          <w:rFonts w:ascii="Arial" w:hAnsi="Arial" w:cs="Arial"/>
+        </w:rPr>
+        <w:t>Beispiel</w:t>
+      </w:r>
+    </w:p>
+    <w:p>
+      <w:pPr>
+        <w:rPr>
+          <w:rFonts w:ascii="Arial" w:hAnsi="Arial" w:cs="Arial"/>
+        </w:rPr>
+      </w:pPr>
+      <w:r>
+        <w:rPr>
+          <w:rFonts w:ascii="Arial" w:hAnsi="Arial" w:cs="Arial"/>
+        </w:rPr>
+        <w:t>ZusammenhaltenE2=Deutsch(einzeln);</w:t>
+      </w:r>
+      <w:proofErr w:type="spellStart"/>
+      <w:r>
+        <w:rPr>
+          <w:rFonts w:ascii="Arial" w:hAnsi="Arial" w:cs="Arial"/>
+        </w:rPr>
+        <w:t>Englisch;Mathematik</w:t>
+      </w:r>
+      <w:proofErr w:type="spellEnd"/>
+    </w:p>
+    <w:p>
+      <w:pPr>
+        <w:rPr>
+          <w:rFonts w:ascii="Arial" w:hAnsi="Arial" w:cs="Arial"/>
+        </w:rPr>
+      </w:pPr>
+      <w:r>
+        <w:rPr>
+          <w:rFonts w:ascii="Arial" w:hAnsi="Arial" w:cs="Arial"/>
+        </w:rPr>
+        <w:t>Hier werden</w:t>
+      </w:r>
+      <w:r>
+        <w:rPr>
+          <w:rFonts w:ascii="Arial" w:hAnsi="Arial" w:cs="Arial"/>
+        </w:rPr>
+        <w:t xml:space="preserve"> die "Einzelfächer" (Lesen, Rechtschreiben, Sprachgebrauch) zusammengehalten, nicht aber die Gruppe "Deutsch" insgesamt. </w:t>
+      </w:r>
+    </w:p>
     <w:sectPr>
       <w:pgSz w:w="11906" w:h="16838"/>
       <w:pgMar w:top="851" w:right="1418" w:bottom="1134" w:left="1418" w:header="709" w:footer="709" w:gutter="0"/>
@@ -4012,7 +4261,7 @@
 </file>
 
 <file path=word/endnotes.xml><?xml version="1.0" encoding="utf-8"?>
-<w:endnotes xmlns:wpc="http://schemas.microsoft.com/office/word/2010/wordprocessingCanvas" xmlns:cx="http://schemas.microsoft.com/office/drawing/2014/chartex" xmlns:cx1="http://schemas.microsoft.com/office/drawing/2015/9/8/chartex" xmlns:cx2="http://schemas.microsoft.com/office/drawing/2015/10/21/chartex" xmlns:cx3="http://schemas.microsoft.com/office/drawing/2016/5/9/chartex" xmlns:cx4="http://schemas.microsoft.com/office/drawing/2016/5/10/chartex" xmlns:cx5="http://schemas.microsoft.com/office/drawing/2016/5/11/chartex" xmlns:cx6="http://schemas.microsoft.com/office/drawing/2016/5/12/chartex" xmlns:cx7="http://schemas.microsoft.com/office/drawing/2016/5/13/chartex" xmlns:cx8="http://schemas.microsoft.com/office/drawing/2016/5/14/chartex" xmlns:mc="http://schemas.openxmlformats.org/markup-compatibility/2006" xmlns:aink="http://schemas.microsoft.com/office/drawing/2016/ink" xmlns:am3d="http://schemas.microsoft.com/office/drawing/2017/model3d" xmlns:o="urn:schemas-microsoft-com:office:office" xmlns:r="http://schemas.openxmlformats.org/officeDocument/2006/relationships" xmlns:m="http://schemas.openxmlformats.org/officeDocument/2006/math" xmlns:v="urn:schemas-microsoft-com:vml" xmlns:wp14="http://schemas.microsoft.com/office/word/2010/wordprocessingDrawing" xmlns:wp="http://schemas.openxmlformats.org/drawingml/2006/wordprocessingDrawing" xmlns:w10="urn:schemas-microsoft-com:office:word" xmlns:w="http://schemas.openxmlformats.org/wordprocessingml/2006/main" xmlns:w14="http://schemas.microsoft.com/office/word/2010/wordml" xmlns:w15="http://schemas.microsoft.com/office/word/2012/wordml" xmlns:w16cex="http://schemas.microsoft.com/office/word/2018/wordml/cex" xmlns:w16cid="http://schemas.microsoft.com/office/word/2016/wordml/cid" xmlns:w16="http://schemas.microsoft.com/office/word/2018/wordml" xmlns:w16se="http://schemas.microsoft.com/office/word/2015/wordml/symex" xmlns:wpg="http://schemas.microsoft.com/office/word/2010/wordprocessingGroup" xmlns:wpi="http://schemas.microsoft.com/office/word/2010/wordprocessingInk" xmlns:wne="http://schemas.microsoft.com/office/word/2006/wordml" xmlns:wps="http://schemas.microsoft.com/office/word/2010/wordprocessingShape" mc:Ignorable="w14 w15 w16se w16cid w16 w16cex wp14">
+<w:endnotes xmlns:wpc="http://schemas.microsoft.com/office/word/2010/wordprocessingCanvas" xmlns:cx="http://schemas.microsoft.com/office/drawing/2014/chartex" xmlns:cx1="http://schemas.microsoft.com/office/drawing/2015/9/8/chartex" xmlns:cx2="http://schemas.microsoft.com/office/drawing/2015/10/21/chartex" xmlns:cx3="http://schemas.microsoft.com/office/drawing/2016/5/9/chartex" xmlns:cx4="http://schemas.microsoft.com/office/drawing/2016/5/10/chartex" xmlns:cx5="http://schemas.microsoft.com/office/drawing/2016/5/11/chartex" xmlns:cx6="http://schemas.microsoft.com/office/drawing/2016/5/12/chartex" xmlns:cx7="http://schemas.microsoft.com/office/drawing/2016/5/13/chartex" xmlns:cx8="http://schemas.microsoft.com/office/drawing/2016/5/14/chartex" xmlns:mc="http://schemas.openxmlformats.org/markup-compatibility/2006" xmlns:aink="http://schemas.microsoft.com/office/drawing/2016/ink" xmlns:am3d="http://schemas.microsoft.com/office/drawing/2017/model3d" xmlns:o="urn:schemas-microsoft-com:office:office" xmlns:oel="http://schemas.microsoft.com/office/2019/extlst" xmlns:r="http://schemas.openxmlformats.org/officeDocument/2006/relationships" xmlns:m="http://schemas.openxmlformats.org/officeDocument/2006/math" xmlns:v="urn:schemas-microsoft-com:vml" xmlns:wp14="http://schemas.microsoft.com/office/word/2010/wordprocessingDrawing" xmlns:wp="http://schemas.openxmlformats.org/drawingml/2006/wordprocessingDrawing" xmlns:w10="urn:schemas-microsoft-com:office:word" xmlns:w="http://schemas.openxmlformats.org/wordprocessingml/2006/main" xmlns:w14="http://schemas.microsoft.com/office/word/2010/wordml" xmlns:w15="http://schemas.microsoft.com/office/word/2012/wordml" xmlns:w16cex="http://schemas.microsoft.com/office/word/2018/wordml/cex" xmlns:w16cid="http://schemas.microsoft.com/office/word/2016/wordml/cid" xmlns:w16="http://schemas.microsoft.com/office/word/2018/wordml" xmlns:w16du="http://schemas.microsoft.com/office/word/2023/wordml/word16du" xmlns:w16sdtdh="http://schemas.microsoft.com/office/word/2020/wordml/sdtdatahash" xmlns:w16se="http://schemas.microsoft.com/office/word/2015/wordml/symex" xmlns:wpg="http://schemas.microsoft.com/office/word/2010/wordprocessingGroup" xmlns:wpi="http://schemas.microsoft.com/office/word/2010/wordprocessingInk" xmlns:wne="http://schemas.microsoft.com/office/word/2006/wordml" xmlns:wps="http://schemas.microsoft.com/office/word/2010/wordprocessingShape" mc:Ignorable="w14 w15 w16se w16cid w16 w16cex w16sdtdh wp14">
   <w:endnote w:type="separator" w:id="-1">
     <w:p>
       <w:r>
@@ -4031,7 +4280,7 @@
 </file>
 
 <file path=word/footnotes.xml><?xml version="1.0" encoding="utf-8"?>
-<w:footnotes xmlns:wpc="http://schemas.microsoft.com/office/word/2010/wordprocessingCanvas" xmlns:cx="http://schemas.microsoft.com/office/drawing/2014/chartex" xmlns:cx1="http://schemas.microsoft.com/office/drawing/2015/9/8/chartex" xmlns:cx2="http://schemas.microsoft.com/office/drawing/2015/10/21/chartex" xmlns:cx3="http://schemas.microsoft.com/office/drawing/2016/5/9/chartex" xmlns:cx4="http://schemas.microsoft.com/office/drawing/2016/5/10/chartex" xmlns:cx5="http://schemas.microsoft.com/office/drawing/2016/5/11/chartex" xmlns:cx6="http://schemas.microsoft.com/office/drawing/2016/5/12/chartex" xmlns:cx7="http://schemas.microsoft.com/office/drawing/2016/5/13/chartex" xmlns:cx8="http://schemas.microsoft.com/office/drawing/2016/5/14/chartex" xmlns:mc="http://schemas.openxmlformats.org/markup-compatibility/2006" xmlns:aink="http://schemas.microsoft.com/office/drawing/2016/ink" xmlns:am3d="http://schemas.microsoft.com/office/drawing/2017/model3d" xmlns:o="urn:schemas-microsoft-com:office:office" xmlns:r="http://schemas.openxmlformats.org/officeDocument/2006/relationships" xmlns:m="http://schemas.openxmlformats.org/officeDocument/2006/math" xmlns:v="urn:schemas-microsoft-com:vml" xmlns:wp14="http://schemas.microsoft.com/office/word/2010/wordprocessingDrawing" xmlns:wp="http://schemas.openxmlformats.org/drawingml/2006/wordprocessingDrawing" xmlns:w10="urn:schemas-microsoft-com:office:word" xmlns:w="http://schemas.openxmlformats.org/wordprocessingml/2006/main" xmlns:w14="http://schemas.microsoft.com/office/word/2010/wordml" xmlns:w15="http://schemas.microsoft.com/office/word/2012/wordml" xmlns:w16cex="http://schemas.microsoft.com/office/word/2018/wordml/cex" xmlns:w16cid="http://schemas.microsoft.com/office/word/2016/wordml/cid" xmlns:w16="http://schemas.microsoft.com/office/word/2018/wordml" xmlns:w16se="http://schemas.microsoft.com/office/word/2015/wordml/symex" xmlns:wpg="http://schemas.microsoft.com/office/word/2010/wordprocessingGroup" xmlns:wpi="http://schemas.microsoft.com/office/word/2010/wordprocessingInk" xmlns:wne="http://schemas.microsoft.com/office/word/2006/wordml" xmlns:wps="http://schemas.microsoft.com/office/word/2010/wordprocessingShape" mc:Ignorable="w14 w15 w16se w16cid w16 w16cex wp14">
+<w:footnotes xmlns:wpc="http://schemas.microsoft.com/office/word/2010/wordprocessingCanvas" xmlns:cx="http://schemas.microsoft.com/office/drawing/2014/chartex" xmlns:cx1="http://schemas.microsoft.com/office/drawing/2015/9/8/chartex" xmlns:cx2="http://schemas.microsoft.com/office/drawing/2015/10/21/chartex" xmlns:cx3="http://schemas.microsoft.com/office/drawing/2016/5/9/chartex" xmlns:cx4="http://schemas.microsoft.com/office/drawing/2016/5/10/chartex" xmlns:cx5="http://schemas.microsoft.com/office/drawing/2016/5/11/chartex" xmlns:cx6="http://schemas.microsoft.com/office/drawing/2016/5/12/chartex" xmlns:cx7="http://schemas.microsoft.com/office/drawing/2016/5/13/chartex" xmlns:cx8="http://schemas.microsoft.com/office/drawing/2016/5/14/chartex" xmlns:mc="http://schemas.openxmlformats.org/markup-compatibility/2006" xmlns:aink="http://schemas.microsoft.com/office/drawing/2016/ink" xmlns:am3d="http://schemas.microsoft.com/office/drawing/2017/model3d" xmlns:o="urn:schemas-microsoft-com:office:office" xmlns:oel="http://schemas.microsoft.com/office/2019/extlst" xmlns:r="http://schemas.openxmlformats.org/officeDocument/2006/relationships" xmlns:m="http://schemas.openxmlformats.org/officeDocument/2006/math" xmlns:v="urn:schemas-microsoft-com:vml" xmlns:wp14="http://schemas.microsoft.com/office/word/2010/wordprocessingDrawing" xmlns:wp="http://schemas.openxmlformats.org/drawingml/2006/wordprocessingDrawing" xmlns:w10="urn:schemas-microsoft-com:office:word" xmlns:w="http://schemas.openxmlformats.org/wordprocessingml/2006/main" xmlns:w14="http://schemas.microsoft.com/office/word/2010/wordml" xmlns:w15="http://schemas.microsoft.com/office/word/2012/wordml" xmlns:w16cex="http://schemas.microsoft.com/office/word/2018/wordml/cex" xmlns:w16cid="http://schemas.microsoft.com/office/word/2016/wordml/cid" xmlns:w16="http://schemas.microsoft.com/office/word/2018/wordml" xmlns:w16du="http://schemas.microsoft.com/office/word/2023/wordml/word16du" xmlns:w16sdtdh="http://schemas.microsoft.com/office/word/2020/wordml/sdtdatahash" xmlns:w16se="http://schemas.microsoft.com/office/word/2015/wordml/symex" xmlns:wpg="http://schemas.microsoft.com/office/word/2010/wordprocessingGroup" xmlns:wpi="http://schemas.microsoft.com/office/word/2010/wordprocessingInk" xmlns:wne="http://schemas.microsoft.com/office/word/2006/wordml" xmlns:wps="http://schemas.microsoft.com/office/word/2010/wordprocessingShape" mc:Ignorable="w14 w15 w16se w16cid w16 w16cex w16sdtdh wp14">
   <w:footnote w:type="separator" w:id="-1">
     <w:p>
       <w:r>
@@ -4050,7 +4299,7 @@
 </file>
 
 <file path=word/numbering.xml><?xml version="1.0" encoding="utf-8"?>
-<w:numbering xmlns:wpc="http://schemas.microsoft.com/office/word/2010/wordprocessingCanvas" xmlns:cx="http://schemas.microsoft.com/office/drawing/2014/chartex" xmlns:cx1="http://schemas.microsoft.com/office/drawing/2015/9/8/chartex" xmlns:cx2="http://schemas.microsoft.com/office/drawing/2015/10/21/chartex" xmlns:cx3="http://schemas.microsoft.com/office/drawing/2016/5/9/chartex" xmlns:cx4="http://schemas.microsoft.com/office/drawing/2016/5/10/chartex" xmlns:cx5="http://schemas.microsoft.com/office/drawing/2016/5/11/chartex" xmlns:cx6="http://schemas.microsoft.com/office/drawing/2016/5/12/chartex" xmlns:cx7="http://schemas.microsoft.com/office/drawing/2016/5/13/chartex" xmlns:cx8="http://schemas.microsoft.com/office/drawing/2016/5/14/chartex" xmlns:mc="http://schemas.openxmlformats.org/markup-compatibility/2006" xmlns:aink="http://schemas.microsoft.com/office/drawing/2016/ink" xmlns:am3d="http://schemas.microsoft.com/office/drawing/2017/model3d" xmlns:o="urn:schemas-microsoft-com:office:office" xmlns:r="http://schemas.openxmlformats.org/officeDocument/2006/relationships" xmlns:m="http://schemas.openxmlformats.org/officeDocument/2006/math" xmlns:v="urn:schemas-microsoft-com:vml" xmlns:wp14="http://schemas.microsoft.com/office/word/2010/wordprocessingDrawing" xmlns:wp="http://schemas.openxmlformats.org/drawingml/2006/wordprocessingDrawing" xmlns:w10="urn:schemas-microsoft-com:office:word" xmlns:w="http://schemas.openxmlformats.org/wordprocessingml/2006/main" xmlns:w14="http://schemas.microsoft.com/office/word/2010/wordml" xmlns:w15="http://schemas.microsoft.com/office/word/2012/wordml" xmlns:w16cex="http://schemas.microsoft.com/office/word/2018/wordml/cex" xmlns:w16cid="http://schemas.microsoft.com/office/word/2016/wordml/cid" xmlns:w16="http://schemas.microsoft.com/office/word/2018/wordml" xmlns:w16se="http://schemas.microsoft.com/office/word/2015/wordml/symex" xmlns:wpg="http://schemas.microsoft.com/office/word/2010/wordprocessingGroup" xmlns:wpi="http://schemas.microsoft.com/office/word/2010/wordprocessingInk" xmlns:wne="http://schemas.microsoft.com/office/word/2006/wordml" xmlns:wps="http://schemas.microsoft.com/office/word/2010/wordprocessingShape" mc:Ignorable="w14 w15 w16se w16cid w16 w16cex wp14">
+<w:numbering xmlns:wpc="http://schemas.microsoft.com/office/word/2010/wordprocessingCanvas" xmlns:cx="http://schemas.microsoft.com/office/drawing/2014/chartex" xmlns:cx1="http://schemas.microsoft.com/office/drawing/2015/9/8/chartex" xmlns:cx2="http://schemas.microsoft.com/office/drawing/2015/10/21/chartex" xmlns:cx3="http://schemas.microsoft.com/office/drawing/2016/5/9/chartex" xmlns:cx4="http://schemas.microsoft.com/office/drawing/2016/5/10/chartex" xmlns:cx5="http://schemas.microsoft.com/office/drawing/2016/5/11/chartex" xmlns:cx6="http://schemas.microsoft.com/office/drawing/2016/5/12/chartex" xmlns:cx7="http://schemas.microsoft.com/office/drawing/2016/5/13/chartex" xmlns:cx8="http://schemas.microsoft.com/office/drawing/2016/5/14/chartex" xmlns:mc="http://schemas.openxmlformats.org/markup-compatibility/2006" xmlns:aink="http://schemas.microsoft.com/office/drawing/2016/ink" xmlns:am3d="http://schemas.microsoft.com/office/drawing/2017/model3d" xmlns:o="urn:schemas-microsoft-com:office:office" xmlns:oel="http://schemas.microsoft.com/office/2019/extlst" xmlns:r="http://schemas.openxmlformats.org/officeDocument/2006/relationships" xmlns:m="http://schemas.openxmlformats.org/officeDocument/2006/math" xmlns:v="urn:schemas-microsoft-com:vml" xmlns:wp14="http://schemas.microsoft.com/office/word/2010/wordprocessingDrawing" xmlns:wp="http://schemas.openxmlformats.org/drawingml/2006/wordprocessingDrawing" xmlns:w10="urn:schemas-microsoft-com:office:word" xmlns:w="http://schemas.openxmlformats.org/wordprocessingml/2006/main" xmlns:w14="http://schemas.microsoft.com/office/word/2010/wordml" xmlns:w15="http://schemas.microsoft.com/office/word/2012/wordml" xmlns:w16cex="http://schemas.microsoft.com/office/word/2018/wordml/cex" xmlns:w16cid="http://schemas.microsoft.com/office/word/2016/wordml/cid" xmlns:w16="http://schemas.microsoft.com/office/word/2018/wordml" xmlns:w16du="http://schemas.microsoft.com/office/word/2023/wordml/word16du" xmlns:w16sdtdh="http://schemas.microsoft.com/office/word/2020/wordml/sdtdatahash" xmlns:w16se="http://schemas.microsoft.com/office/word/2015/wordml/symex" xmlns:wpg="http://schemas.microsoft.com/office/word/2010/wordprocessingGroup" xmlns:wpi="http://schemas.microsoft.com/office/word/2010/wordprocessingInk" xmlns:wne="http://schemas.microsoft.com/office/word/2006/wordml" xmlns:wps="http://schemas.microsoft.com/office/word/2010/wordprocessingShape" mc:Ignorable="w14 w15 w16se w16cid w16 w16cex w16sdtdh wp14">
   <w:abstractNum w:abstractNumId="0" w15:restartNumberingAfterBreak="0">
     <w:nsid w:val="01B652EF"/>
     <w:multiLevelType w:val="hybridMultilevel"/>
@@ -7659,91 +7908,91 @@
       </w:rPr>
     </w:lvl>
   </w:abstractNum>
-  <w:num w:numId="1">
+  <w:num w:numId="1" w16cid:durableId="1872572419">
     <w:abstractNumId w:val="16"/>
   </w:num>
-  <w:num w:numId="2">
+  <w:num w:numId="2" w16cid:durableId="880439934">
     <w:abstractNumId w:val="20"/>
   </w:num>
-  <w:num w:numId="3">
+  <w:num w:numId="3" w16cid:durableId="1977560036">
     <w:abstractNumId w:val="18"/>
   </w:num>
-  <w:num w:numId="4">
+  <w:num w:numId="4" w16cid:durableId="1093665257">
     <w:abstractNumId w:val="19"/>
   </w:num>
-  <w:num w:numId="5">
+  <w:num w:numId="5" w16cid:durableId="778528244">
     <w:abstractNumId w:val="25"/>
   </w:num>
-  <w:num w:numId="6">
+  <w:num w:numId="6" w16cid:durableId="2115783314">
     <w:abstractNumId w:val="3"/>
   </w:num>
-  <w:num w:numId="7">
+  <w:num w:numId="7" w16cid:durableId="141045938">
     <w:abstractNumId w:val="27"/>
   </w:num>
-  <w:num w:numId="8">
+  <w:num w:numId="8" w16cid:durableId="12263894">
     <w:abstractNumId w:val="7"/>
   </w:num>
-  <w:num w:numId="9">
+  <w:num w:numId="9" w16cid:durableId="1656762931">
     <w:abstractNumId w:val="0"/>
   </w:num>
-  <w:num w:numId="10">
+  <w:num w:numId="10" w16cid:durableId="1964270429">
     <w:abstractNumId w:val="11"/>
   </w:num>
-  <w:num w:numId="11">
+  <w:num w:numId="11" w16cid:durableId="515194791">
     <w:abstractNumId w:val="5"/>
   </w:num>
-  <w:num w:numId="12">
+  <w:num w:numId="12" w16cid:durableId="1761874251">
     <w:abstractNumId w:val="21"/>
   </w:num>
-  <w:num w:numId="13">
+  <w:num w:numId="13" w16cid:durableId="731855268">
     <w:abstractNumId w:val="6"/>
   </w:num>
-  <w:num w:numId="14">
+  <w:num w:numId="14" w16cid:durableId="1891526326">
     <w:abstractNumId w:val="23"/>
   </w:num>
-  <w:num w:numId="15">
+  <w:num w:numId="15" w16cid:durableId="1031109537">
     <w:abstractNumId w:val="14"/>
   </w:num>
-  <w:num w:numId="16">
+  <w:num w:numId="16" w16cid:durableId="736785782">
     <w:abstractNumId w:val="15"/>
   </w:num>
-  <w:num w:numId="17">
+  <w:num w:numId="17" w16cid:durableId="416632798">
     <w:abstractNumId w:val="1"/>
   </w:num>
-  <w:num w:numId="18">
+  <w:num w:numId="18" w16cid:durableId="88089303">
     <w:abstractNumId w:val="9"/>
   </w:num>
-  <w:num w:numId="19">
+  <w:num w:numId="19" w16cid:durableId="1325819138">
     <w:abstractNumId w:val="4"/>
   </w:num>
-  <w:num w:numId="20">
+  <w:num w:numId="20" w16cid:durableId="721054733">
     <w:abstractNumId w:val="2"/>
   </w:num>
-  <w:num w:numId="21">
+  <w:num w:numId="21" w16cid:durableId="1105730418">
     <w:abstractNumId w:val="26"/>
   </w:num>
-  <w:num w:numId="22">
+  <w:num w:numId="22" w16cid:durableId="1690333702">
     <w:abstractNumId w:val="13"/>
   </w:num>
-  <w:num w:numId="23">
+  <w:num w:numId="23" w16cid:durableId="1790473225">
     <w:abstractNumId w:val="12"/>
   </w:num>
-  <w:num w:numId="24">
+  <w:num w:numId="24" w16cid:durableId="1358695304">
     <w:abstractNumId w:val="10"/>
   </w:num>
-  <w:num w:numId="25">
+  <w:num w:numId="25" w16cid:durableId="1712614627">
     <w:abstractNumId w:val="28"/>
   </w:num>
-  <w:num w:numId="26">
+  <w:num w:numId="26" w16cid:durableId="1416170570">
     <w:abstractNumId w:val="22"/>
   </w:num>
-  <w:num w:numId="27">
+  <w:num w:numId="27" w16cid:durableId="70323706">
     <w:abstractNumId w:val="17"/>
   </w:num>
-  <w:num w:numId="28">
+  <w:num w:numId="28" w16cid:durableId="1853764944">
     <w:abstractNumId w:val="8"/>
   </w:num>
-  <w:num w:numId="29">
+  <w:num w:numId="29" w16cid:durableId="399714909">
     <w:abstractNumId w:val="24"/>
   </w:num>
   <w:numIdMacAtCleanup w:val="29"/>
@@ -7751,7 +8000,7 @@
 </file>
 
 <file path=word/styles.xml><?xml version="1.0" encoding="utf-8"?>
-<w:styles xmlns:mc="http://schemas.openxmlformats.org/markup-compatibility/2006" xmlns:r="http://schemas.openxmlformats.org/officeDocument/2006/relationships" xmlns:w="http://schemas.openxmlformats.org/wordprocessingml/2006/main" xmlns:w14="http://schemas.microsoft.com/office/word/2010/wordml" xmlns:w15="http://schemas.microsoft.com/office/word/2012/wordml" xmlns:w16cex="http://schemas.microsoft.com/office/word/2018/wordml/cex" xmlns:w16cid="http://schemas.microsoft.com/office/word/2016/wordml/cid" xmlns:w16="http://schemas.microsoft.com/office/word/2018/wordml" xmlns:w16se="http://schemas.microsoft.com/office/word/2015/wordml/symex" mc:Ignorable="w14 w15 w16se w16cid w16 w16cex">
+<w:styles xmlns:mc="http://schemas.openxmlformats.org/markup-compatibility/2006" xmlns:r="http://schemas.openxmlformats.org/officeDocument/2006/relationships" xmlns:w="http://schemas.openxmlformats.org/wordprocessingml/2006/main" xmlns:w14="http://schemas.microsoft.com/office/word/2010/wordml" xmlns:w15="http://schemas.microsoft.com/office/word/2012/wordml" xmlns:w16cex="http://schemas.microsoft.com/office/word/2018/wordml/cex" xmlns:w16cid="http://schemas.microsoft.com/office/word/2016/wordml/cid" xmlns:w16="http://schemas.microsoft.com/office/word/2018/wordml" xmlns:w16sdtdh="http://schemas.microsoft.com/office/word/2020/wordml/sdtdatahash" xmlns:w16se="http://schemas.microsoft.com/office/word/2015/wordml/symex" mc:Ignorable="w14 w15 w16se w16cid w16 w16cex w16sdtdh">
   <w:docDefaults>
     <w:rPrDefault>
       <w:rPr>

</xml_diff>

<commit_message>
Anpassen der Beschreibung der Ini-Optionen
Fehlende Optionen wurden in der Anleitung ergänzt,
veraltete Optionen wurden in der Anleitung gelöscht
</commit_message>
<xml_diff>
--- a/Dokumentation/Ankreuzzeugnisse_INI_Optionen.docx
+++ b/Dokumentation/Ankreuzzeugnisse_INI_Optionen.docx
@@ -945,6 +945,45 @@
       <w:pPr>
         <w:rPr>
           <w:rFonts w:ascii="Arial" w:hAnsi="Arial" w:cs="Arial"/>
+          <w:b/>
+          <w:bCs/>
+        </w:rPr>
+      </w:pPr>
+      <w:proofErr w:type="spellStart"/>
+      <w:r>
+        <w:rPr>
+          <w:rFonts w:ascii="Arial" w:hAnsi="Arial" w:cs="Arial"/>
+          <w:b/>
+          <w:bCs/>
+        </w:rPr>
+        <w:t>NurRufname</w:t>
+      </w:r>
+      <w:proofErr w:type="spellEnd"/>
+    </w:p>
+    <w:p>
+      <w:pPr>
+        <w:rPr>
+          <w:rFonts w:ascii="Arial" w:hAnsi="Arial" w:cs="Arial"/>
+        </w:rPr>
+      </w:pPr>
+      <w:r>
+        <w:rPr>
+          <w:rFonts w:ascii="Arial" w:hAnsi="Arial" w:cs="Arial"/>
+        </w:rPr>
+        <w:t>Über diesen Eintrag kann gesteuert werden, ob nur den Eintrag, der bei Schild unter „Vorname“ hinterlegt ist, auf dem Zeugnis gedruckt werden soll.</w:t>
+      </w:r>
+      <w:r>
+        <w:rPr>
+          <w:rFonts w:ascii="Arial" w:hAnsi="Arial" w:cs="Arial"/>
+        </w:rPr>
+        <w:br/>
+        <w:t>Ist das Feld „Alle Namen“ leer, hat die Deaktivierung dieser Option keine Auswirkungen auf den Schülernamen im Zeugnis.</w:t>
+      </w:r>
+    </w:p>
+    <w:p>
+      <w:pPr>
+        <w:rPr>
+          <w:rFonts w:ascii="Arial" w:hAnsi="Arial" w:cs="Arial"/>
         </w:rPr>
       </w:pPr>
     </w:p>
@@ -1344,6 +1383,7 @@
           <w:rFonts w:ascii="Arial" w:hAnsi="Arial" w:cs="Arial"/>
           <w:b/>
         </w:rPr>
+        <w:lastRenderedPageBreak/>
         <w:t>Vorname</w:t>
       </w:r>
     </w:p>
@@ -1385,7 +1425,6 @@
           <w:rFonts w:ascii="Arial" w:hAnsi="Arial" w:cs="Arial"/>
           <w:noProof/>
         </w:rPr>
-        <w:lastRenderedPageBreak/>
         <w:drawing>
           <wp:inline distT="0" distB="0" distL="0" distR="0" wp14:anchorId="0DBF2AB4" wp14:editId="79D5F5FB">
             <wp:extent cx="5470525" cy="2154555"/>
@@ -1717,7 +1756,15 @@
           <w:rFonts w:ascii="Arial" w:hAnsi="Arial" w:cs="Arial"/>
           <w:noProof/>
         </w:rPr>
-        <w:t>e als erste erscheinen. Da dies</w:t>
+        <w:t xml:space="preserve">e als erste </w:t>
+      </w:r>
+      <w:r>
+        <w:rPr>
+          <w:rFonts w:ascii="Arial" w:hAnsi="Arial" w:cs="Arial"/>
+          <w:noProof/>
+        </w:rPr>
+        <w:lastRenderedPageBreak/>
+        <w:t>erscheinen. Da dies</w:t>
       </w:r>
       <w:r>
         <w:rPr>
@@ -1745,525 +1792,518 @@
           <w:rFonts w:ascii="Arial" w:hAnsi="Arial" w:cs="Arial"/>
           <w:noProof/>
         </w:rPr>
-        <w:t xml:space="preserve"> usw.), kann nicht automatisch entschieden werden, bei welchen Fächern die Texte für die Kompetenzstufen ausgegeben </w:t>
-      </w:r>
-      <w:r>
-        <w:rPr>
-          <w:rFonts w:ascii="Arial" w:hAnsi="Arial" w:cs="Arial"/>
-          <w:noProof/>
+        <w:t xml:space="preserve"> usw.), kann nicht automatisch entschieden werden, bei welchen Fächern die Texte für die Kompetenzstufen ausgegeben werden sollen. Zudem kann die Anzahl der Kompetenzbeschreibungen bei den einzelnen Jahrgängen sehr unterschiedlich sein. Daher kann über die Optionen „FachKopfSichtbarE1=“ usw. für jeden Jahrgang </w:t>
+      </w:r>
+      <w:r>
+        <w:rPr>
+          <w:rFonts w:ascii="Arial" w:hAnsi="Arial" w:cs="Arial"/>
+          <w:noProof/>
+        </w:rPr>
+        <w:t xml:space="preserve">separat </w:t>
+      </w:r>
+      <w:r>
+        <w:rPr>
+          <w:rFonts w:ascii="Arial" w:hAnsi="Arial" w:cs="Arial"/>
+          <w:noProof/>
+        </w:rPr>
+        <w:t xml:space="preserve">festgelegt werden, bei welchen Fächern der Kopf ausgegeben werden soll. Dabei sind die betreffenden </w:t>
+      </w:r>
+      <w:r>
+        <w:rPr>
+          <w:rFonts w:ascii="Arial" w:hAnsi="Arial" w:cs="Arial"/>
+          <w:noProof/>
+        </w:rPr>
+        <w:t>Fachkürzel, getrennt durch Semikolon</w:t>
+      </w:r>
+      <w:r>
+        <w:rPr>
+          <w:rFonts w:ascii="Arial" w:hAnsi="Arial" w:cs="Arial"/>
+          <w:noProof/>
+        </w:rPr>
+        <w:t>, anzugeben. Welche dies sind, muss für jeden Jahrgang experimentell festgelegt werden. Das sollte natürlich erst dann geschehen, wenn endgültig festge</w:t>
+      </w:r>
+      <w:r>
+        <w:rPr>
+          <w:rFonts w:ascii="Arial" w:hAnsi="Arial" w:cs="Arial"/>
+          <w:noProof/>
+        </w:rPr>
+        <w:t>legt ist, welche Kompetenzbeschreibungen</w:t>
+      </w:r>
+      <w:r>
+        <w:rPr>
+          <w:rFonts w:ascii="Arial" w:hAnsi="Arial" w:cs="Arial"/>
+          <w:noProof/>
+        </w:rPr>
+        <w:t xml:space="preserve"> für die einzelnen Fäc</w:t>
+      </w:r>
+      <w:r>
+        <w:rPr>
+          <w:rFonts w:ascii="Arial" w:hAnsi="Arial" w:cs="Arial"/>
+          <w:noProof/>
+        </w:rPr>
+        <w:t>her zur Verfügung stehen sollen und in welcher Reihenfolge die Fächer auf dem Zeugnis ausgegeben werden.</w:t>
+      </w:r>
+    </w:p>
+    <w:p>
+      <w:pPr>
+        <w:rPr>
+          <w:rFonts w:ascii="Arial" w:hAnsi="Arial" w:cs="Arial"/>
+          <w:noProof/>
+        </w:rPr>
+      </w:pPr>
+    </w:p>
+    <w:p>
+      <w:pPr>
+        <w:rPr>
+          <w:rFonts w:ascii="Arial" w:hAnsi="Arial" w:cs="Arial"/>
+          <w:noProof/>
+        </w:rPr>
+      </w:pPr>
+      <w:r>
+        <w:rPr>
+          <w:rFonts w:ascii="Arial" w:hAnsi="Arial" w:cs="Arial"/>
+          <w:noProof/>
+        </w:rPr>
+        <w:t>Beispiel:</w:t>
+      </w:r>
+    </w:p>
+    <w:p>
+      <w:pPr>
+        <w:rPr>
+          <w:rFonts w:ascii="Arial" w:hAnsi="Arial" w:cs="Arial"/>
+          <w:noProof/>
+        </w:rPr>
+      </w:pPr>
+      <w:r>
+        <w:rPr>
+          <w:rFonts w:ascii="Arial" w:hAnsi="Arial" w:cs="Arial"/>
+          <w:noProof/>
+        </w:rPr>
+        <w:t>FachKopfSichtbarE1=D;E;M;SP;MU</w:t>
+      </w:r>
+    </w:p>
+    <w:p>
+      <w:pPr>
+        <w:rPr>
+          <w:rFonts w:ascii="Arial" w:hAnsi="Arial" w:cs="Arial"/>
+          <w:noProof/>
+        </w:rPr>
+      </w:pPr>
+      <w:r>
+        <w:rPr>
+          <w:rFonts w:ascii="Arial" w:hAnsi="Arial" w:cs="Arial"/>
+          <w:noProof/>
+        </w:rPr>
+        <w:t>Im Jahrgang E1 wird der F</w:t>
+      </w:r>
+      <w:r>
+        <w:rPr>
+          <w:rFonts w:ascii="Arial" w:hAnsi="Arial" w:cs="Arial"/>
+          <w:noProof/>
+        </w:rPr>
+        <w:t xml:space="preserve">achkopf bei den Fächern Deutsch, Englisch, Mathematik, Sport und </w:t>
+      </w:r>
+      <w:r>
+        <w:rPr>
+          <w:rFonts w:ascii="Arial" w:hAnsi="Arial" w:cs="Arial"/>
+          <w:noProof/>
+        </w:rPr>
+        <w:t>Musik ausgegeben.</w:t>
+      </w:r>
+    </w:p>
+    <w:p>
+      <w:pPr>
+        <w:rPr>
+          <w:rFonts w:ascii="Arial" w:hAnsi="Arial" w:cs="Arial"/>
+          <w:noProof/>
+        </w:rPr>
+      </w:pPr>
+    </w:p>
+    <w:p>
+      <w:pPr>
+        <w:rPr>
+          <w:rFonts w:ascii="Arial" w:hAnsi="Arial" w:cs="Arial"/>
+          <w:noProof/>
+        </w:rPr>
+      </w:pPr>
+      <w:r>
+        <w:rPr>
+          <w:rFonts w:ascii="Arial" w:hAnsi="Arial" w:cs="Arial"/>
+          <w:b/>
+          <w:noProof/>
+        </w:rPr>
+        <w:t>Hinweis:</w:t>
+      </w:r>
+      <w:r>
+        <w:rPr>
+          <w:rFonts w:ascii="Arial" w:hAnsi="Arial" w:cs="Arial"/>
+          <w:noProof/>
+        </w:rPr>
+        <w:t xml:space="preserve"> Wenn die betreffende Option deaktiviert wird (durch vorangestelltes Semikolon) wird der Kopf für alle Fächer ausgegeben.</w:t>
+      </w:r>
+    </w:p>
+    <w:p>
+      <w:pPr>
+        <w:rPr>
+          <w:rFonts w:ascii="Arial" w:hAnsi="Arial" w:cs="Arial"/>
+          <w:noProof/>
+        </w:rPr>
+      </w:pPr>
+    </w:p>
+    <w:p>
+      <w:pPr>
+        <w:rPr>
+          <w:rFonts w:ascii="Arial" w:hAnsi="Arial" w:cs="Arial"/>
+          <w:b/>
+        </w:rPr>
+      </w:pPr>
+      <w:r>
+        <w:rPr>
+          <w:rFonts w:ascii="Arial" w:hAnsi="Arial" w:cs="Arial"/>
+          <w:b/>
+        </w:rPr>
+        <w:t>ASVSeite2</w:t>
+      </w:r>
+    </w:p>
+    <w:p>
+      <w:pPr>
+        <w:rPr>
+          <w:rFonts w:ascii="Arial" w:hAnsi="Arial" w:cs="Arial"/>
+          <w:noProof/>
+        </w:rPr>
+      </w:pPr>
+      <w:r>
+        <w:rPr>
+          <w:rFonts w:ascii="Arial" w:hAnsi="Arial" w:cs="Arial"/>
+        </w:rPr>
+        <w:t>Wenn diese Option aktiviert ist (also ohne vorangestelltes Semikolon) wird der Bereich für „Arbeits- und Sozialverhalten“ erst auf der zweiten Seite dargestellt, d.h. auf der ersten Seite befinden sich nur der Schulname und die persönlichen Angaben (Name, Klasse usw.) des betreffenden Kindes.</w:t>
+      </w:r>
+    </w:p>
+    <w:p>
+      <w:pPr>
+        <w:rPr>
+          <w:rFonts w:ascii="Arial" w:hAnsi="Arial" w:cs="Arial"/>
+          <w:b/>
+          <w:noProof/>
+        </w:rPr>
+      </w:pPr>
+    </w:p>
+    <w:p>
+      <w:pPr>
+        <w:rPr>
+          <w:rFonts w:ascii="Arial" w:hAnsi="Arial" w:cs="Arial"/>
+          <w:b/>
+          <w:noProof/>
+        </w:rPr>
+      </w:pPr>
+    </w:p>
+    <w:p>
+      <w:pPr>
+        <w:rPr>
+          <w:rFonts w:ascii="Arial" w:hAnsi="Arial" w:cs="Arial"/>
+          <w:b/>
+          <w:noProof/>
+        </w:rPr>
+      </w:pPr>
+      <w:r>
+        <w:rPr>
+          <w:rFonts w:ascii="Arial" w:hAnsi="Arial" w:cs="Arial"/>
+          <w:b/>
+          <w:noProof/>
+        </w:rPr>
+        <w:t>FächerAufNeuerSeite</w:t>
+      </w:r>
+    </w:p>
+    <w:p>
+      <w:pPr>
+        <w:rPr>
+          <w:rFonts w:ascii="Arial" w:hAnsi="Arial" w:cs="Arial"/>
+          <w:noProof/>
+        </w:rPr>
+      </w:pPr>
+      <w:r>
+        <w:rPr>
+          <w:rFonts w:ascii="Arial" w:hAnsi="Arial" w:cs="Arial"/>
+          <w:noProof/>
+        </w:rPr>
+        <w:t>Wenn diese Option aktiviert ist, werden die Kompetenzbeschreibungen der „echten“ Fächer (also alles außer „Arbeits- und Sozialverhalten“ und einm optionalen, frei definierbaren „Fach“) auf einer neuen Seite ausgegeben.</w:t>
+      </w:r>
+    </w:p>
+    <w:p>
+      <w:pPr>
+        <w:rPr>
+          <w:rFonts w:ascii="Arial" w:hAnsi="Arial" w:cs="Arial"/>
+          <w:noProof/>
+        </w:rPr>
+      </w:pPr>
+      <w:r>
+        <w:rPr>
+          <w:rFonts w:ascii="Arial" w:hAnsi="Arial" w:cs="Arial"/>
+          <w:b/>
+          <w:noProof/>
+        </w:rPr>
+        <w:t>Hinweis</w:t>
+      </w:r>
+      <w:r>
+        <w:rPr>
+          <w:rFonts w:ascii="Arial" w:hAnsi="Arial" w:cs="Arial"/>
+          <w:noProof/>
+        </w:rPr>
+        <w:t>: Wenn Sie eine möglichst platzsparende Ausgabe erzielen möchten, sollten Sie die Optionen „Zusammenhalten“, „ASVSeite2“ und „FächerAufNeuerSeite“ deaktivieren.</w:t>
+      </w:r>
+    </w:p>
+    <w:p>
+      <w:pPr>
+        <w:rPr>
+          <w:rFonts w:ascii="Arial" w:hAnsi="Arial" w:cs="Arial"/>
+          <w:noProof/>
+        </w:rPr>
+      </w:pPr>
+    </w:p>
+    <w:p>
+      <w:pPr>
+        <w:rPr>
+          <w:rFonts w:ascii="Arial" w:hAnsi="Arial" w:cs="Arial"/>
+          <w:noProof/>
+        </w:rPr>
+      </w:pPr>
+    </w:p>
+    <w:p>
+      <w:pPr>
+        <w:rPr>
+          <w:rFonts w:ascii="Arial" w:hAnsi="Arial" w:cs="Arial"/>
+          <w:b/>
+          <w:noProof/>
+        </w:rPr>
+      </w:pPr>
+      <w:r>
+        <w:rPr>
+          <w:rFonts w:ascii="Arial" w:hAnsi="Arial" w:cs="Arial"/>
+          <w:b/>
+          <w:noProof/>
+        </w:rPr>
+        <w:t>Unterschrift</w:t>
+      </w:r>
+    </w:p>
+    <w:p>
+      <w:pPr>
+        <w:rPr>
+          <w:rFonts w:ascii="Arial" w:hAnsi="Arial" w:cs="Arial"/>
+          <w:noProof/>
+        </w:rPr>
+      </w:pPr>
+      <w:r>
+        <w:rPr>
+          <w:rFonts w:ascii="Arial" w:hAnsi="Arial" w:cs="Arial"/>
+          <w:noProof/>
+        </w:rPr>
+        <w:t>Über diesen Eintrag kann das „Namensformat“ bei den Unterschriften für Schulleitung und Klassenleitung festgelegt werden. Folgende Einträge sind möglich:</w:t>
+      </w:r>
+    </w:p>
+    <w:p>
+      <w:pPr>
+        <w:rPr>
+          <w:rFonts w:ascii="Arial" w:hAnsi="Arial" w:cs="Arial"/>
+          <w:noProof/>
+        </w:rPr>
+      </w:pPr>
+    </w:p>
+    <w:p>
+      <w:pPr>
+        <w:rPr>
+          <w:rFonts w:ascii="Arial" w:hAnsi="Arial" w:cs="Arial"/>
+        </w:rPr>
+      </w:pPr>
+      <w:r>
+        <w:rPr>
+          <w:rFonts w:ascii="Arial" w:hAnsi="Arial" w:cs="Arial"/>
+        </w:rPr>
+        <w:t>Unterschrift=VN</w:t>
+      </w:r>
+    </w:p>
+    <w:p>
+      <w:pPr>
+        <w:rPr>
+          <w:rFonts w:ascii="Arial" w:hAnsi="Arial" w:cs="Arial"/>
+        </w:rPr>
+      </w:pPr>
+      <w:r>
+        <w:rPr>
+          <w:rFonts w:ascii="Arial" w:hAnsi="Arial" w:cs="Arial"/>
+        </w:rPr>
+        <w:t>Die Ausgabe erfolgt als „Vorname Nachname“ (z.B. Monika Meyer, Klassenlehrerin)</w:t>
+      </w:r>
+    </w:p>
+    <w:p>
+      <w:pPr>
+        <w:rPr>
+          <w:rFonts w:ascii="Arial" w:hAnsi="Arial" w:cs="Arial"/>
+        </w:rPr>
+      </w:pPr>
+    </w:p>
+    <w:p>
+      <w:pPr>
+        <w:rPr>
+          <w:rFonts w:ascii="Arial" w:hAnsi="Arial" w:cs="Arial"/>
+        </w:rPr>
+      </w:pPr>
+      <w:r>
+        <w:rPr>
+          <w:rFonts w:ascii="Arial" w:hAnsi="Arial" w:cs="Arial"/>
+        </w:rPr>
+        <w:t>Unterschrift=NV</w:t>
+      </w:r>
+    </w:p>
+    <w:p>
+      <w:pPr>
+        <w:rPr>
+          <w:rFonts w:ascii="Arial" w:hAnsi="Arial" w:cs="Arial"/>
+        </w:rPr>
+      </w:pPr>
+      <w:r>
+        <w:rPr>
+          <w:rFonts w:ascii="Arial" w:hAnsi="Arial" w:cs="Arial"/>
+        </w:rPr>
+        <w:t>Die Ausgabe erfolgt als „Nachname, Vorname“ (z.B. Meyer, Monika, Klassenlehrerin)</w:t>
+      </w:r>
+    </w:p>
+    <w:p>
+      <w:pPr>
+        <w:rPr>
+          <w:rFonts w:ascii="Arial" w:hAnsi="Arial" w:cs="Arial"/>
+        </w:rPr>
+      </w:pPr>
+    </w:p>
+    <w:p>
+      <w:pPr>
+        <w:rPr>
+          <w:rFonts w:ascii="Arial" w:hAnsi="Arial" w:cs="Arial"/>
+        </w:rPr>
+      </w:pPr>
+      <w:r>
+        <w:rPr>
+          <w:rFonts w:ascii="Arial" w:hAnsi="Arial" w:cs="Arial"/>
+        </w:rPr>
+        <w:t>Unterschrift=N</w:t>
+      </w:r>
+    </w:p>
+    <w:p>
+      <w:pPr>
+        <w:rPr>
+          <w:rFonts w:ascii="Arial" w:hAnsi="Arial" w:cs="Arial"/>
+        </w:rPr>
+      </w:pPr>
+      <w:r>
+        <w:rPr>
+          <w:rFonts w:ascii="Arial" w:hAnsi="Arial" w:cs="Arial"/>
+        </w:rPr>
+        <w:t>Die Ausgabe erfolgt nur als Nachname (z.B. Meyer, Klassenlehrerin)</w:t>
+      </w:r>
+    </w:p>
+    <w:p>
+      <w:pPr>
+        <w:rPr>
+          <w:rFonts w:ascii="Arial" w:hAnsi="Arial" w:cs="Arial"/>
+        </w:rPr>
+      </w:pPr>
+      <w:r>
+        <w:rPr>
+          <w:rFonts w:ascii="Arial" w:hAnsi="Arial" w:cs="Arial"/>
+        </w:rPr>
+        <w:t>Das ist auch die Vorgabe, wenn kein Eintrag gefunden wird.</w:t>
+      </w:r>
+    </w:p>
+    <w:p>
+      <w:pPr>
+        <w:rPr>
+          <w:rFonts w:ascii="Arial" w:hAnsi="Arial" w:cs="Arial"/>
+          <w:noProof/>
+        </w:rPr>
+      </w:pPr>
+    </w:p>
+    <w:p>
+      <w:pPr>
+        <w:rPr>
+          <w:rFonts w:ascii="Arial" w:hAnsi="Arial" w:cs="Arial"/>
+        </w:rPr>
+      </w:pPr>
+      <w:r>
+        <w:rPr>
+          <w:rFonts w:ascii="Arial" w:hAnsi="Arial" w:cs="Arial"/>
+        </w:rPr>
+        <w:t>Unterschrift=</w:t>
+      </w:r>
+      <w:r>
+        <w:rPr>
+          <w:rFonts w:ascii="Arial" w:hAnsi="Arial" w:cs="Arial"/>
+        </w:rPr>
+        <w:t>O</w:t>
+      </w:r>
+      <w:r>
+        <w:rPr>
+          <w:rFonts w:ascii="Arial" w:hAnsi="Arial" w:cs="Arial"/>
+        </w:rPr>
+        <w:t>N</w:t>
+      </w:r>
+    </w:p>
+    <w:p>
+      <w:pPr>
+        <w:rPr>
+          <w:rFonts w:ascii="Arial" w:hAnsi="Arial" w:cs="Arial"/>
+        </w:rPr>
+      </w:pPr>
+      <w:r>
+        <w:rPr>
+          <w:rFonts w:ascii="Arial" w:hAnsi="Arial" w:cs="Arial"/>
         </w:rPr>
         <w:lastRenderedPageBreak/>
-        <w:t xml:space="preserve">werden sollen. Zudem kann die Anzahl der Kompetenzbeschreibungen bei den einzelnen Jahrgängen sehr unterschiedlich sein. Daher kann über die Optionen „FachKopfSichtbarE1=“ usw. für jeden Jahrgang </w:t>
-      </w:r>
-      <w:r>
-        <w:rPr>
-          <w:rFonts w:ascii="Arial" w:hAnsi="Arial" w:cs="Arial"/>
-          <w:noProof/>
-        </w:rPr>
-        <w:t xml:space="preserve">separat </w:t>
-      </w:r>
-      <w:r>
-        <w:rPr>
-          <w:rFonts w:ascii="Arial" w:hAnsi="Arial" w:cs="Arial"/>
-          <w:noProof/>
-        </w:rPr>
-        <w:t xml:space="preserve">festgelegt werden, bei welchen Fächern der Kopf ausgegeben werden soll. Dabei sind die betreffenden </w:t>
-      </w:r>
-      <w:r>
-        <w:rPr>
-          <w:rFonts w:ascii="Arial" w:hAnsi="Arial" w:cs="Arial"/>
-          <w:noProof/>
-        </w:rPr>
-        <w:t>Fachkürzel, getrennt durch Semikolon</w:t>
-      </w:r>
-      <w:r>
-        <w:rPr>
-          <w:rFonts w:ascii="Arial" w:hAnsi="Arial" w:cs="Arial"/>
-          <w:noProof/>
-        </w:rPr>
-        <w:t>, anzugeben. Welche dies sind, muss für jeden Jahrgang experimentell festgelegt werden. Das sollte natürlich erst dann geschehen, wenn endgültig festge</w:t>
-      </w:r>
-      <w:r>
-        <w:rPr>
-          <w:rFonts w:ascii="Arial" w:hAnsi="Arial" w:cs="Arial"/>
-          <w:noProof/>
-        </w:rPr>
-        <w:t>legt ist, welche Kompetenzbeschreibungen</w:t>
-      </w:r>
-      <w:r>
-        <w:rPr>
-          <w:rFonts w:ascii="Arial" w:hAnsi="Arial" w:cs="Arial"/>
-          <w:noProof/>
-        </w:rPr>
-        <w:t xml:space="preserve"> für die einzelnen Fäc</w:t>
-      </w:r>
-      <w:r>
-        <w:rPr>
-          <w:rFonts w:ascii="Arial" w:hAnsi="Arial" w:cs="Arial"/>
-          <w:noProof/>
-        </w:rPr>
-        <w:t>her zur Verfügung stehen sollen und in welcher Reihenfolge die Fächer auf dem Zeugnis ausgegeben werden.</w:t>
-      </w:r>
-    </w:p>
-    <w:p>
-      <w:pPr>
-        <w:rPr>
-          <w:rFonts w:ascii="Arial" w:hAnsi="Arial" w:cs="Arial"/>
-          <w:noProof/>
-        </w:rPr>
-      </w:pPr>
-    </w:p>
-    <w:p>
-      <w:pPr>
-        <w:rPr>
-          <w:rFonts w:ascii="Arial" w:hAnsi="Arial" w:cs="Arial"/>
-          <w:noProof/>
-        </w:rPr>
-      </w:pPr>
-      <w:r>
-        <w:rPr>
-          <w:rFonts w:ascii="Arial" w:hAnsi="Arial" w:cs="Arial"/>
-          <w:noProof/>
-        </w:rPr>
-        <w:t>Beispiel:</w:t>
-      </w:r>
-    </w:p>
-    <w:p>
-      <w:pPr>
-        <w:rPr>
-          <w:rFonts w:ascii="Arial" w:hAnsi="Arial" w:cs="Arial"/>
-          <w:noProof/>
-        </w:rPr>
-      </w:pPr>
-      <w:r>
-        <w:rPr>
-          <w:rFonts w:ascii="Arial" w:hAnsi="Arial" w:cs="Arial"/>
-          <w:noProof/>
-        </w:rPr>
-        <w:t>FachKopfSichtbarE1=D;E;M;SP;MU</w:t>
-      </w:r>
-    </w:p>
-    <w:p>
-      <w:pPr>
-        <w:rPr>
-          <w:rFonts w:ascii="Arial" w:hAnsi="Arial" w:cs="Arial"/>
-          <w:noProof/>
-        </w:rPr>
-      </w:pPr>
-      <w:r>
-        <w:rPr>
-          <w:rFonts w:ascii="Arial" w:hAnsi="Arial" w:cs="Arial"/>
-          <w:noProof/>
-        </w:rPr>
-        <w:t>Im Jahrgang E1 wird der F</w:t>
-      </w:r>
-      <w:r>
-        <w:rPr>
-          <w:rFonts w:ascii="Arial" w:hAnsi="Arial" w:cs="Arial"/>
-          <w:noProof/>
-        </w:rPr>
-        <w:t xml:space="preserve">achkopf bei den Fächern Deutsch, Englisch, Mathematik, Sport und </w:t>
-      </w:r>
-      <w:r>
-        <w:rPr>
-          <w:rFonts w:ascii="Arial" w:hAnsi="Arial" w:cs="Arial"/>
-          <w:noProof/>
-        </w:rPr>
-        <w:t>Musik ausgegeben.</w:t>
-      </w:r>
-    </w:p>
-    <w:p>
-      <w:pPr>
-        <w:rPr>
-          <w:rFonts w:ascii="Arial" w:hAnsi="Arial" w:cs="Arial"/>
-          <w:noProof/>
-        </w:rPr>
-      </w:pPr>
-    </w:p>
-    <w:p>
-      <w:pPr>
-        <w:rPr>
-          <w:rFonts w:ascii="Arial" w:hAnsi="Arial" w:cs="Arial"/>
-          <w:noProof/>
-        </w:rPr>
-      </w:pPr>
-      <w:r>
+        <w:t>Als</w:t>
+      </w:r>
+      <w:r>
+        <w:rPr>
+          <w:rFonts w:ascii="Arial" w:hAnsi="Arial" w:cs="Arial"/>
+        </w:rPr>
+        <w:t xml:space="preserve"> Ausgabe erfolgt nur </w:t>
+      </w:r>
+      <w:r>
+        <w:rPr>
+          <w:rFonts w:ascii="Arial" w:hAnsi="Arial" w:cs="Arial"/>
+        </w:rPr>
+        <w:t>„Klassenleitung“</w:t>
+      </w:r>
+      <w:r>
+        <w:rPr>
+          <w:rFonts w:ascii="Arial" w:hAnsi="Arial" w:cs="Arial"/>
+        </w:rPr>
+        <w:t xml:space="preserve"> keine Vor- oder Nachnamen.</w:t>
+      </w:r>
+      <w:r>
+        <w:rPr>
+          <w:rFonts w:ascii="Arial" w:hAnsi="Arial" w:cs="Arial"/>
+        </w:rPr>
+        <w:t>.</w:t>
+      </w:r>
+    </w:p>
+    <w:p>
+      <w:pPr>
+        <w:rPr>
+          <w:rFonts w:ascii="Arial" w:hAnsi="Arial" w:cs="Arial"/>
+        </w:rPr>
+      </w:pPr>
+    </w:p>
+    <w:p>
+      <w:pPr>
         <w:rPr>
           <w:rFonts w:ascii="Arial" w:hAnsi="Arial" w:cs="Arial"/>
           <w:b/>
-          <w:noProof/>
-        </w:rPr>
-        <w:t>Hinweis:</w:t>
-      </w:r>
-      <w:r>
-        <w:rPr>
-          <w:rFonts w:ascii="Arial" w:hAnsi="Arial" w:cs="Arial"/>
-          <w:noProof/>
-        </w:rPr>
-        <w:t xml:space="preserve"> Wenn die betreffende Option deaktiviert wird (durch vorangestelltes Semikolon) wird der Kopf für alle Fächer ausgegeben.</w:t>
-      </w:r>
-    </w:p>
-    <w:p>
-      <w:pPr>
-        <w:rPr>
-          <w:rFonts w:ascii="Arial" w:hAnsi="Arial" w:cs="Arial"/>
-          <w:noProof/>
-        </w:rPr>
-      </w:pPr>
-    </w:p>
-    <w:p>
-      <w:pPr>
+        </w:rPr>
+      </w:pPr>
+      <w:proofErr w:type="spellStart"/>
+      <w:r>
         <w:rPr>
           <w:rFonts w:ascii="Arial" w:hAnsi="Arial" w:cs="Arial"/>
           <w:b/>
         </w:rPr>
-      </w:pPr>
-      <w:r>
-        <w:rPr>
-          <w:rFonts w:ascii="Arial" w:hAnsi="Arial" w:cs="Arial"/>
-          <w:b/>
-        </w:rPr>
-        <w:t>ASVSeite2</w:t>
-      </w:r>
-    </w:p>
-    <w:p>
-      <w:pPr>
-        <w:rPr>
-          <w:rFonts w:ascii="Arial" w:hAnsi="Arial" w:cs="Arial"/>
-          <w:noProof/>
-        </w:rPr>
-      </w:pPr>
-      <w:r>
-        <w:rPr>
-          <w:rFonts w:ascii="Arial" w:hAnsi="Arial" w:cs="Arial"/>
-        </w:rPr>
-        <w:t>Wenn diese Option aktiviert ist (also ohne vorangestelltes Semikolon) wird der Bereich für „Arbeits- und Sozialverhalten“ erst auf der zweiten Seite dargestellt, d.h. auf der ersten Seite befinden sich nur der Schulname und die persönlichen Angaben (Name, Klasse usw.) des betreffenden Kindes.</w:t>
-      </w:r>
-    </w:p>
-    <w:p>
-      <w:pPr>
-        <w:rPr>
-          <w:rFonts w:ascii="Arial" w:hAnsi="Arial" w:cs="Arial"/>
-          <w:b/>
-          <w:noProof/>
-        </w:rPr>
-      </w:pPr>
-    </w:p>
-    <w:p>
-      <w:pPr>
-        <w:rPr>
-          <w:rFonts w:ascii="Arial" w:hAnsi="Arial" w:cs="Arial"/>
-          <w:b/>
-          <w:noProof/>
-        </w:rPr>
-      </w:pPr>
-    </w:p>
-    <w:p>
-      <w:pPr>
-        <w:rPr>
-          <w:rFonts w:ascii="Arial" w:hAnsi="Arial" w:cs="Arial"/>
-          <w:b/>
-          <w:noProof/>
-        </w:rPr>
-      </w:pPr>
-      <w:r>
-        <w:rPr>
-          <w:rFonts w:ascii="Arial" w:hAnsi="Arial" w:cs="Arial"/>
-          <w:b/>
-          <w:noProof/>
-        </w:rPr>
-        <w:t>FächerAufNeuerSeite</w:t>
-      </w:r>
-    </w:p>
-    <w:p>
-      <w:pPr>
-        <w:rPr>
-          <w:rFonts w:ascii="Arial" w:hAnsi="Arial" w:cs="Arial"/>
-          <w:noProof/>
-        </w:rPr>
-      </w:pPr>
-      <w:r>
-        <w:rPr>
-          <w:rFonts w:ascii="Arial" w:hAnsi="Arial" w:cs="Arial"/>
-          <w:noProof/>
-        </w:rPr>
-        <w:t>Wenn diese Option aktiviert ist, werden die Kompetenzbeschreibungen der „echten“ Fächer (also alles außer „Arbeits- und Sozialverhalten“ und einm optionalen, frei definierbaren „Fach“) auf einer neuen Seite ausgegeben.</w:t>
-      </w:r>
-    </w:p>
-    <w:p>
-      <w:pPr>
-        <w:rPr>
-          <w:rFonts w:ascii="Arial" w:hAnsi="Arial" w:cs="Arial"/>
-          <w:noProof/>
-        </w:rPr>
-      </w:pPr>
-      <w:r>
-        <w:rPr>
-          <w:rFonts w:ascii="Arial" w:hAnsi="Arial" w:cs="Arial"/>
-          <w:b/>
-          <w:noProof/>
-        </w:rPr>
-        <w:t>Hinweis</w:t>
-      </w:r>
-      <w:r>
-        <w:rPr>
-          <w:rFonts w:ascii="Arial" w:hAnsi="Arial" w:cs="Arial"/>
-          <w:noProof/>
-        </w:rPr>
-        <w:t>: Wenn Sie eine möglichst platzsparende Ausgabe erzielen möchten, sollten Sie die Optionen „Zusammenhalten“, „ASVSeite2“ und „FächerAufNeuerSeite“ deaktivieren.</w:t>
-      </w:r>
-    </w:p>
-    <w:p>
-      <w:pPr>
-        <w:rPr>
-          <w:rFonts w:ascii="Arial" w:hAnsi="Arial" w:cs="Arial"/>
-          <w:noProof/>
-        </w:rPr>
-      </w:pPr>
-    </w:p>
-    <w:p>
-      <w:pPr>
-        <w:rPr>
-          <w:rFonts w:ascii="Arial" w:hAnsi="Arial" w:cs="Arial"/>
-          <w:noProof/>
-        </w:rPr>
-      </w:pPr>
-    </w:p>
-    <w:p>
-      <w:pPr>
-        <w:rPr>
-          <w:rFonts w:ascii="Arial" w:hAnsi="Arial" w:cs="Arial"/>
-          <w:b/>
-          <w:noProof/>
-        </w:rPr>
-      </w:pPr>
-      <w:r>
-        <w:rPr>
-          <w:rFonts w:ascii="Arial" w:hAnsi="Arial" w:cs="Arial"/>
-          <w:b/>
-          <w:noProof/>
-        </w:rPr>
-        <w:t>Unterschrift</w:t>
-      </w:r>
-    </w:p>
-    <w:p>
-      <w:pPr>
-        <w:rPr>
-          <w:rFonts w:ascii="Arial" w:hAnsi="Arial" w:cs="Arial"/>
-          <w:noProof/>
-        </w:rPr>
-      </w:pPr>
-      <w:r>
-        <w:rPr>
-          <w:rFonts w:ascii="Arial" w:hAnsi="Arial" w:cs="Arial"/>
-          <w:noProof/>
-        </w:rPr>
-        <w:t>Über diesen Eintrag kann das „Namensformat“ bei den Unterschriften für Schulleitung und Klassenleitung festgelegt werden. Folgende Einträge sind möglich:</w:t>
-      </w:r>
-    </w:p>
-    <w:p>
-      <w:pPr>
-        <w:rPr>
-          <w:rFonts w:ascii="Arial" w:hAnsi="Arial" w:cs="Arial"/>
-          <w:noProof/>
-        </w:rPr>
-      </w:pPr>
-    </w:p>
-    <w:p>
-      <w:pPr>
-        <w:rPr>
-          <w:rFonts w:ascii="Arial" w:hAnsi="Arial" w:cs="Arial"/>
-        </w:rPr>
-      </w:pPr>
-      <w:r>
-        <w:rPr>
-          <w:rFonts w:ascii="Arial" w:hAnsi="Arial" w:cs="Arial"/>
-        </w:rPr>
-        <w:t>Unterschrift=VN</w:t>
-      </w:r>
-    </w:p>
-    <w:p>
-      <w:pPr>
-        <w:rPr>
-          <w:rFonts w:ascii="Arial" w:hAnsi="Arial" w:cs="Arial"/>
-        </w:rPr>
-      </w:pPr>
-      <w:r>
-        <w:rPr>
-          <w:rFonts w:ascii="Arial" w:hAnsi="Arial" w:cs="Arial"/>
-        </w:rPr>
-        <w:t>Die Ausgabe erfolgt als „Vorname Nachname“ (z.B. Monika Meyer, Klassenlehrerin)</w:t>
-      </w:r>
-    </w:p>
-    <w:p>
-      <w:pPr>
-        <w:rPr>
-          <w:rFonts w:ascii="Arial" w:hAnsi="Arial" w:cs="Arial"/>
-        </w:rPr>
-      </w:pPr>
-    </w:p>
-    <w:p>
-      <w:pPr>
-        <w:rPr>
-          <w:rFonts w:ascii="Arial" w:hAnsi="Arial" w:cs="Arial"/>
-        </w:rPr>
-      </w:pPr>
-      <w:r>
-        <w:rPr>
-          <w:rFonts w:ascii="Arial" w:hAnsi="Arial" w:cs="Arial"/>
-        </w:rPr>
-        <w:t>Unterschrift=NV</w:t>
-      </w:r>
-    </w:p>
-    <w:p>
-      <w:pPr>
-        <w:rPr>
-          <w:rFonts w:ascii="Arial" w:hAnsi="Arial" w:cs="Arial"/>
-        </w:rPr>
-      </w:pPr>
-      <w:r>
-        <w:rPr>
-          <w:rFonts w:ascii="Arial" w:hAnsi="Arial" w:cs="Arial"/>
-        </w:rPr>
-        <w:t>Die Ausgabe erfolgt als „Nachname, Vorname“ (z.B. Meyer, Monika, Klassenlehrerin)</w:t>
-      </w:r>
-    </w:p>
-    <w:p>
-      <w:pPr>
-        <w:rPr>
-          <w:rFonts w:ascii="Arial" w:hAnsi="Arial" w:cs="Arial"/>
-        </w:rPr>
-      </w:pPr>
-    </w:p>
-    <w:p>
-      <w:pPr>
-        <w:rPr>
-          <w:rFonts w:ascii="Arial" w:hAnsi="Arial" w:cs="Arial"/>
-        </w:rPr>
-      </w:pPr>
-      <w:r>
-        <w:rPr>
-          <w:rFonts w:ascii="Arial" w:hAnsi="Arial" w:cs="Arial"/>
-        </w:rPr>
-        <w:t>Unterschrift=N</w:t>
-      </w:r>
-    </w:p>
-    <w:p>
-      <w:pPr>
-        <w:rPr>
-          <w:rFonts w:ascii="Arial" w:hAnsi="Arial" w:cs="Arial"/>
-        </w:rPr>
-      </w:pPr>
-      <w:r>
-        <w:rPr>
-          <w:rFonts w:ascii="Arial" w:hAnsi="Arial" w:cs="Arial"/>
-        </w:rPr>
-        <w:t>Die Ausgabe erfolgt nur als Nachname (z.B. Meyer, Klassenlehrerin)</w:t>
-      </w:r>
-    </w:p>
-    <w:p>
-      <w:pPr>
-        <w:rPr>
-          <w:rFonts w:ascii="Arial" w:hAnsi="Arial" w:cs="Arial"/>
-        </w:rPr>
-      </w:pPr>
-      <w:r>
-        <w:rPr>
-          <w:rFonts w:ascii="Arial" w:hAnsi="Arial" w:cs="Arial"/>
-        </w:rPr>
-        <w:t>Das ist auch die Vorgabe, wenn kein Eintrag gefunden wird.</w:t>
-      </w:r>
-    </w:p>
-    <w:p>
-      <w:pPr>
-        <w:rPr>
-          <w:rFonts w:ascii="Arial" w:hAnsi="Arial" w:cs="Arial"/>
-          <w:noProof/>
-        </w:rPr>
-      </w:pPr>
-    </w:p>
-    <w:p>
-      <w:pPr>
-        <w:rPr>
-          <w:rFonts w:ascii="Arial" w:hAnsi="Arial" w:cs="Arial"/>
-        </w:rPr>
-      </w:pPr>
-      <w:r>
-        <w:rPr>
-          <w:rFonts w:ascii="Arial" w:hAnsi="Arial" w:cs="Arial"/>
-        </w:rPr>
-        <w:t>Unterschrift=</w:t>
-      </w:r>
-      <w:r>
-        <w:rPr>
-          <w:rFonts w:ascii="Arial" w:hAnsi="Arial" w:cs="Arial"/>
-        </w:rPr>
-        <w:t>O</w:t>
-      </w:r>
-      <w:r>
-        <w:rPr>
-          <w:rFonts w:ascii="Arial" w:hAnsi="Arial" w:cs="Arial"/>
-        </w:rPr>
-        <w:t>N</w:t>
-      </w:r>
-    </w:p>
-    <w:p>
-      <w:pPr>
-        <w:rPr>
-          <w:rFonts w:ascii="Arial" w:hAnsi="Arial" w:cs="Arial"/>
-        </w:rPr>
-      </w:pPr>
-      <w:r>
-        <w:rPr>
-          <w:rFonts w:ascii="Arial" w:hAnsi="Arial" w:cs="Arial"/>
-        </w:rPr>
-        <w:t>Als</w:t>
-      </w:r>
-      <w:r>
-        <w:rPr>
-          <w:rFonts w:ascii="Arial" w:hAnsi="Arial" w:cs="Arial"/>
-        </w:rPr>
-        <w:t xml:space="preserve"> Ausgabe erfolgt nur </w:t>
-      </w:r>
-      <w:r>
-        <w:rPr>
-          <w:rFonts w:ascii="Arial" w:hAnsi="Arial" w:cs="Arial"/>
-        </w:rPr>
-        <w:t>„Klassenleitung“</w:t>
-      </w:r>
-      <w:r>
-        <w:rPr>
-          <w:rFonts w:ascii="Arial" w:hAnsi="Arial" w:cs="Arial"/>
-        </w:rPr>
-        <w:t xml:space="preserve"> keine Vor- oder Nachnamen.</w:t>
-      </w:r>
-      <w:r>
-        <w:rPr>
-          <w:rFonts w:ascii="Arial" w:hAnsi="Arial" w:cs="Arial"/>
-        </w:rPr>
-        <w:t>.</w:t>
-      </w:r>
-    </w:p>
-    <w:p>
-      <w:pPr>
-        <w:rPr>
-          <w:rFonts w:ascii="Arial" w:hAnsi="Arial" w:cs="Arial"/>
-        </w:rPr>
-      </w:pPr>
-    </w:p>
-    <w:p>
-      <w:pPr>
-        <w:rPr>
-          <w:rFonts w:ascii="Arial" w:hAnsi="Arial" w:cs="Arial"/>
-          <w:b/>
-        </w:rPr>
-      </w:pPr>
-      <w:proofErr w:type="spellStart"/>
-      <w:r>
-        <w:rPr>
-          <w:rFonts w:ascii="Arial" w:hAnsi="Arial" w:cs="Arial"/>
-          <w:b/>
-        </w:rPr>
         <w:t>UnterschriftMitStVertr</w:t>
       </w:r>
       <w:proofErr w:type="spellEnd"/>
@@ -2279,7 +2319,6 @@
           <w:rFonts w:ascii="Arial" w:hAnsi="Arial" w:cs="Arial"/>
           <w:noProof/>
         </w:rPr>
-        <w:lastRenderedPageBreak/>
         <w:t xml:space="preserve">Über diesen Eintrag kann man festlegen ob </w:t>
       </w:r>
       <w:r>
@@ -2907,6 +2946,7 @@
           <w:b/>
           <w:noProof/>
         </w:rPr>
+        <w:lastRenderedPageBreak/>
         <w:t>SchulleitungText</w:t>
       </w:r>
     </w:p>
@@ -2937,7 +2977,6 @@
           <w:rFonts w:ascii="Arial" w:hAnsi="Arial" w:cs="Arial"/>
           <w:noProof/>
         </w:rPr>
-        <w:lastRenderedPageBreak/>
         <w:t>Beispiel</w:t>
       </w:r>
       <w:r>
@@ -3410,6 +3449,7 @@
           <w:rFonts w:ascii="Arial" w:hAnsi="Arial" w:cs="Arial"/>
           <w:noProof/>
         </w:rPr>
+        <w:lastRenderedPageBreak/>
         <w:t xml:space="preserve">Über diesen Eintrag kann die Überschrift für weitere fachbezogene Bemerkungen festgelegt werden. </w:t>
       </w:r>
     </w:p>
@@ -3440,7 +3480,6 @@
           <w:rFonts w:ascii="Arial" w:hAnsi="Arial" w:cs="Arial"/>
           <w:noProof/>
         </w:rPr>
-        <w:lastRenderedPageBreak/>
         <w:t>BemerkungText=Bemerkungen</w:t>
       </w:r>
     </w:p>
@@ -4012,43 +4051,7 @@
         <w:rPr>
           <w:rFonts w:ascii="Arial" w:hAnsi="Arial" w:cs="Arial"/>
         </w:rPr>
-        <w:t>ZusammenhaltenE1</w:t>
-      </w:r>
-      <w:r>
-        <w:rPr>
-          <w:rFonts w:ascii="Arial" w:hAnsi="Arial" w:cs="Arial"/>
-        </w:rPr>
-        <w:t xml:space="preserve">, </w:t>
-      </w:r>
-      <w:r>
-        <w:rPr>
-          <w:rFonts w:ascii="Arial" w:hAnsi="Arial" w:cs="Arial"/>
-        </w:rPr>
-        <w:t>ZusammenhaltenE2</w:t>
-      </w:r>
-      <w:r>
-        <w:rPr>
-          <w:rFonts w:ascii="Arial" w:hAnsi="Arial" w:cs="Arial"/>
-        </w:rPr>
-        <w:t xml:space="preserve">, </w:t>
-      </w:r>
-      <w:r>
-        <w:rPr>
-          <w:rFonts w:ascii="Arial" w:hAnsi="Arial" w:cs="Arial"/>
-        </w:rPr>
-        <w:t>Zusammenhalten03</w:t>
-      </w:r>
-      <w:r>
-        <w:rPr>
-          <w:rFonts w:ascii="Arial" w:hAnsi="Arial" w:cs="Arial"/>
-        </w:rPr>
-        <w:t xml:space="preserve">, </w:t>
-      </w:r>
-      <w:r>
-        <w:rPr>
-          <w:rFonts w:ascii="Arial" w:hAnsi="Arial" w:cs="Arial"/>
-        </w:rPr>
-        <w:t>Zusammenhalten04</w:t>
+        <w:t>ZusammenhaltenE1, ZusammenhaltenE2, Zusammenhalten03, Zusammenhalten04</w:t>
       </w:r>
     </w:p>
     <w:p>

</xml_diff>

<commit_message>
Anpassen der Anleitung und Versionsgeschichte
</commit_message>
<xml_diff>
--- a/Dokumentation/Ankreuzzeugnisse_INI_Optionen.docx
+++ b/Dokumentation/Ankreuzzeugnisse_INI_Optionen.docx
@@ -1,6 +1,6 @@
 
 <file path=word/document.xml><?xml version="1.0" encoding="utf-8"?>
-<w:document xmlns:wpc="http://schemas.microsoft.com/office/word/2010/wordprocessingCanvas" xmlns:cx="http://schemas.microsoft.com/office/drawing/2014/chartex" xmlns:cx1="http://schemas.microsoft.com/office/drawing/2015/9/8/chartex" xmlns:cx2="http://schemas.microsoft.com/office/drawing/2015/10/21/chartex" xmlns:cx3="http://schemas.microsoft.com/office/drawing/2016/5/9/chartex" xmlns:cx4="http://schemas.microsoft.com/office/drawing/2016/5/10/chartex" xmlns:cx5="http://schemas.microsoft.com/office/drawing/2016/5/11/chartex" xmlns:cx6="http://schemas.microsoft.com/office/drawing/2016/5/12/chartex" xmlns:cx7="http://schemas.microsoft.com/office/drawing/2016/5/13/chartex" xmlns:cx8="http://schemas.microsoft.com/office/drawing/2016/5/14/chartex" xmlns:mc="http://schemas.openxmlformats.org/markup-compatibility/2006" xmlns:aink="http://schemas.microsoft.com/office/drawing/2016/ink" xmlns:am3d="http://schemas.microsoft.com/office/drawing/2017/model3d" xmlns:o="urn:schemas-microsoft-com:office:office" xmlns:oel="http://schemas.microsoft.com/office/2019/extlst" xmlns:r="http://schemas.openxmlformats.org/officeDocument/2006/relationships" xmlns:m="http://schemas.openxmlformats.org/officeDocument/2006/math" xmlns:v="urn:schemas-microsoft-com:vml" xmlns:wp14="http://schemas.microsoft.com/office/word/2010/wordprocessingDrawing" xmlns:wp="http://schemas.openxmlformats.org/drawingml/2006/wordprocessingDrawing" xmlns:w10="urn:schemas-microsoft-com:office:word" xmlns:w="http://schemas.openxmlformats.org/wordprocessingml/2006/main" xmlns:w14="http://schemas.microsoft.com/office/word/2010/wordml" xmlns:w15="http://schemas.microsoft.com/office/word/2012/wordml" xmlns:w16cex="http://schemas.microsoft.com/office/word/2018/wordml/cex" xmlns:w16cid="http://schemas.microsoft.com/office/word/2016/wordml/cid" xmlns:w16="http://schemas.microsoft.com/office/word/2018/wordml" xmlns:w16du="http://schemas.microsoft.com/office/word/2023/wordml/word16du" xmlns:w16sdtdh="http://schemas.microsoft.com/office/word/2020/wordml/sdtdatahash" xmlns:w16se="http://schemas.microsoft.com/office/word/2015/wordml/symex" xmlns:wpg="http://schemas.microsoft.com/office/word/2010/wordprocessingGroup" xmlns:wpi="http://schemas.microsoft.com/office/word/2010/wordprocessingInk" xmlns:wne="http://schemas.microsoft.com/office/word/2006/wordml" xmlns:wps="http://schemas.microsoft.com/office/word/2010/wordprocessingShape" mc:Ignorable="w14 w15 w16se w16cid w16 w16cex w16sdtdh wp14">
+<w:document xmlns:wpc="http://schemas.microsoft.com/office/word/2010/wordprocessingCanvas" xmlns:cx="http://schemas.microsoft.com/office/drawing/2014/chartex" xmlns:cx1="http://schemas.microsoft.com/office/drawing/2015/9/8/chartex" xmlns:cx2="http://schemas.microsoft.com/office/drawing/2015/10/21/chartex" xmlns:cx3="http://schemas.microsoft.com/office/drawing/2016/5/9/chartex" xmlns:cx4="http://schemas.microsoft.com/office/drawing/2016/5/10/chartex" xmlns:cx5="http://schemas.microsoft.com/office/drawing/2016/5/11/chartex" xmlns:cx6="http://schemas.microsoft.com/office/drawing/2016/5/12/chartex" xmlns:cx7="http://schemas.microsoft.com/office/drawing/2016/5/13/chartex" xmlns:cx8="http://schemas.microsoft.com/office/drawing/2016/5/14/chartex" xmlns:mc="http://schemas.openxmlformats.org/markup-compatibility/2006" xmlns:aink="http://schemas.microsoft.com/office/drawing/2016/ink" xmlns:am3d="http://schemas.microsoft.com/office/drawing/2017/model3d" xmlns:o="urn:schemas-microsoft-com:office:office" xmlns:oel="http://schemas.microsoft.com/office/2019/extlst" xmlns:r="http://schemas.openxmlformats.org/officeDocument/2006/relationships" xmlns:m="http://schemas.openxmlformats.org/officeDocument/2006/math" xmlns:v="urn:schemas-microsoft-com:vml" xmlns:wp14="http://schemas.microsoft.com/office/word/2010/wordprocessingDrawing" xmlns:wp="http://schemas.openxmlformats.org/drawingml/2006/wordprocessingDrawing" xmlns:w10="urn:schemas-microsoft-com:office:word" xmlns:w="http://schemas.openxmlformats.org/wordprocessingml/2006/main" xmlns:w14="http://schemas.microsoft.com/office/word/2010/wordml" xmlns:w15="http://schemas.microsoft.com/office/word/2012/wordml" xmlns:w16cex="http://schemas.microsoft.com/office/word/2018/wordml/cex" xmlns:w16cid="http://schemas.microsoft.com/office/word/2016/wordml/cid" xmlns:w16="http://schemas.microsoft.com/office/word/2018/wordml" xmlns:w16du="http://schemas.microsoft.com/office/word/2023/wordml/word16du" xmlns:w16sdtdh="http://schemas.microsoft.com/office/word/2020/wordml/sdtdatahash" xmlns:w16se="http://schemas.microsoft.com/office/word/2015/wordml/symex" xmlns:wpg="http://schemas.microsoft.com/office/word/2010/wordprocessingGroup" xmlns:wpi="http://schemas.microsoft.com/office/word/2010/wordprocessingInk" xmlns:wne="http://schemas.microsoft.com/office/word/2006/wordml" xmlns:wps="http://schemas.microsoft.com/office/word/2010/wordprocessingShape" mc:Ignorable="w14 w15 w16se w16cid w16 w16cex w16sdtdh w16du wp14">
   <w:body>
     <w:p>
       <w:pPr>
@@ -91,7 +91,7 @@
           <w:noProof/>
         </w:rPr>
         <w:drawing>
-          <wp:anchor distT="0" distB="0" distL="114300" distR="114300" simplePos="0" relativeHeight="251661312" behindDoc="1" locked="0" layoutInCell="1" allowOverlap="1" wp14:anchorId="54C06B6A" wp14:editId="74E5A10A">
+          <wp:anchor distT="0" distB="0" distL="114300" distR="114300" simplePos="0" relativeHeight="251661312" behindDoc="1" locked="0" layoutInCell="1" allowOverlap="1" wp14:anchorId="54C06B6A" wp14:editId="73528524">
             <wp:simplePos x="0" y="0"/>
             <wp:positionH relativeFrom="column">
               <wp:posOffset>4445</wp:posOffset>
@@ -2931,22 +2931,164 @@
           <w:noProof/>
         </w:rPr>
       </w:pPr>
-    </w:p>
-    <w:p>
-      <w:pPr>
+      <w:r>
         <w:rPr>
           <w:rFonts w:ascii="Arial" w:hAnsi="Arial" w:cs="Arial"/>
           <w:b/>
-          <w:noProof/>
-        </w:rPr>
-      </w:pPr>
+          <w:bCs/>
+          <w:noProof/>
+        </w:rPr>
+        <w:lastRenderedPageBreak/>
+        <w:t>LeereAnkreuzkompetenze</w:t>
+      </w:r>
       <w:r>
         <w:rPr>
           <w:rFonts w:ascii="Arial" w:hAnsi="Arial" w:cs="Arial"/>
           <w:b/>
-          <w:noProof/>
-        </w:rPr>
-        <w:lastRenderedPageBreak/>
+          <w:bCs/>
+          <w:noProof/>
+        </w:rPr>
+        <w:br/>
+      </w:r>
+      <w:r>
+        <w:rPr>
+          <w:rFonts w:ascii="Arial" w:hAnsi="Arial" w:cs="Arial"/>
+          <w:noProof/>
+        </w:rPr>
+        <w:t>Über diesen Eintrag wird die Sichtbarkeit von Ankreuzkompetenzen festgelegt, welche in Schild nicht gesetzt sind:</w:t>
+      </w:r>
+    </w:p>
+    <w:p>
+      <w:pPr>
+        <w:pStyle w:val="Listenabsatz"/>
+        <w:numPr>
+          <w:ilvl w:val="0"/>
+          <w:numId w:val="30"/>
+        </w:numPr>
+        <w:rPr>
+          <w:rFonts w:ascii="Arial" w:hAnsi="Arial" w:cs="Arial"/>
+          <w:noProof/>
+        </w:rPr>
+      </w:pPr>
+      <w:r>
+        <w:rPr>
+          <w:rFonts w:ascii="Arial" w:hAnsi="Arial" w:cs="Arial"/>
+          <w:noProof/>
+        </w:rPr>
+        <w:t xml:space="preserve">LeereAnkreuzkompetenzen=Z </w:t>
+      </w:r>
+      <w:r>
+        <w:rPr>
+          <w:rFonts w:ascii="Arial" w:hAnsi="Arial" w:cs="Arial"/>
+          <w:noProof/>
+        </w:rPr>
+        <w:sym w:font="Wingdings" w:char="F0E8"/>
+      </w:r>
+      <w:r>
+        <w:rPr>
+          <w:rFonts w:ascii="Arial" w:hAnsi="Arial" w:cs="Arial"/>
+          <w:noProof/>
+        </w:rPr>
+        <w:t xml:space="preserve"> leere Kompetenzen zeigen</w:t>
+      </w:r>
+    </w:p>
+    <w:p>
+      <w:pPr>
+        <w:pStyle w:val="Listenabsatz"/>
+        <w:numPr>
+          <w:ilvl w:val="0"/>
+          <w:numId w:val="30"/>
+        </w:numPr>
+        <w:rPr>
+          <w:rFonts w:ascii="Arial" w:hAnsi="Arial" w:cs="Arial"/>
+          <w:noProof/>
+        </w:rPr>
+      </w:pPr>
+      <w:r>
+        <w:rPr>
+          <w:rFonts w:ascii="Arial" w:hAnsi="Arial" w:cs="Arial"/>
+          <w:noProof/>
+        </w:rPr>
+        <w:t xml:space="preserve">LeereAnkreuzkompetenzen=D </w:t>
+      </w:r>
+      <w:r>
+        <w:rPr>
+          <w:rFonts w:ascii="Arial" w:hAnsi="Arial" w:cs="Arial"/>
+          <w:noProof/>
+        </w:rPr>
+        <w:sym w:font="Wingdings" w:char="F0E8"/>
+      </w:r>
+      <w:r>
+        <w:rPr>
+          <w:rFonts w:ascii="Arial" w:hAnsi="Arial" w:cs="Arial"/>
+          <w:noProof/>
+        </w:rPr>
+        <w:t xml:space="preserve"> </w:t>
+      </w:r>
+      <w:r>
+        <w:rPr>
+          <w:rFonts w:ascii="Arial" w:hAnsi="Arial" w:cs="Arial"/>
+          <w:noProof/>
+        </w:rPr>
+        <w:t>leere Kompetenzen durchstreichen</w:t>
+      </w:r>
+    </w:p>
+    <w:p>
+      <w:pPr>
+        <w:pStyle w:val="Listenabsatz"/>
+        <w:numPr>
+          <w:ilvl w:val="0"/>
+          <w:numId w:val="30"/>
+        </w:numPr>
+        <w:rPr>
+          <w:rFonts w:ascii="Arial" w:hAnsi="Arial" w:cs="Arial"/>
+          <w:noProof/>
+        </w:rPr>
+      </w:pPr>
+      <w:r>
+        <w:rPr>
+          <w:rFonts w:ascii="Arial" w:hAnsi="Arial" w:cs="Arial"/>
+          <w:noProof/>
+        </w:rPr>
+        <w:t xml:space="preserve">LeereAnkreuzkompetenzen=A </w:t>
+      </w:r>
+      <w:r>
+        <w:rPr>
+          <w:rFonts w:ascii="Arial" w:hAnsi="Arial" w:cs="Arial"/>
+          <w:noProof/>
+        </w:rPr>
+        <w:sym w:font="Wingdings" w:char="F0E8"/>
+      </w:r>
+      <w:r>
+        <w:rPr>
+          <w:rFonts w:ascii="Arial" w:hAnsi="Arial" w:cs="Arial"/>
+          <w:noProof/>
+        </w:rPr>
+        <w:t xml:space="preserve"> leere Kompetenzen ausblenden</w:t>
+      </w:r>
+    </w:p>
+    <w:p>
+      <w:pPr>
+        <w:rPr>
+          <w:rFonts w:ascii="Arial" w:hAnsi="Arial" w:cs="Arial"/>
+          <w:noProof/>
+        </w:rPr>
+      </w:pPr>
+    </w:p>
+    <w:p>
+      <w:pPr>
+        <w:rPr>
+          <w:rFonts w:ascii="Arial" w:hAnsi="Arial" w:cs="Arial"/>
+          <w:b/>
+          <w:noProof/>
+        </w:rPr>
+      </w:pPr>
+      <w:r>
+        <w:rPr>
+          <w:rFonts w:ascii="Arial" w:hAnsi="Arial" w:cs="Arial"/>
+          <w:b/>
+          <w:noProof/>
+        </w:rPr>
         <w:t>SchulleitungText</w:t>
       </w:r>
     </w:p>
@@ -3363,6 +3505,7 @@
           <w:rFonts w:ascii="Arial" w:hAnsi="Arial" w:cs="Arial"/>
           <w:noProof/>
         </w:rPr>
+        <w:lastRenderedPageBreak/>
         <w:t>Beispiel:</w:t>
       </w:r>
     </w:p>
@@ -3449,7 +3592,6 @@
           <w:rFonts w:ascii="Arial" w:hAnsi="Arial" w:cs="Arial"/>
           <w:noProof/>
         </w:rPr>
-        <w:lastRenderedPageBreak/>
         <w:t xml:space="preserve">Über diesen Eintrag kann die Überschrift für weitere fachbezogene Bemerkungen festgelegt werden. </w:t>
       </w:r>
     </w:p>
@@ -4264,7 +4406,7 @@
 </file>
 
 <file path=word/endnotes.xml><?xml version="1.0" encoding="utf-8"?>
-<w:endnotes xmlns:wpc="http://schemas.microsoft.com/office/word/2010/wordprocessingCanvas" xmlns:cx="http://schemas.microsoft.com/office/drawing/2014/chartex" xmlns:cx1="http://schemas.microsoft.com/office/drawing/2015/9/8/chartex" xmlns:cx2="http://schemas.microsoft.com/office/drawing/2015/10/21/chartex" xmlns:cx3="http://schemas.microsoft.com/office/drawing/2016/5/9/chartex" xmlns:cx4="http://schemas.microsoft.com/office/drawing/2016/5/10/chartex" xmlns:cx5="http://schemas.microsoft.com/office/drawing/2016/5/11/chartex" xmlns:cx6="http://schemas.microsoft.com/office/drawing/2016/5/12/chartex" xmlns:cx7="http://schemas.microsoft.com/office/drawing/2016/5/13/chartex" xmlns:cx8="http://schemas.microsoft.com/office/drawing/2016/5/14/chartex" xmlns:mc="http://schemas.openxmlformats.org/markup-compatibility/2006" xmlns:aink="http://schemas.microsoft.com/office/drawing/2016/ink" xmlns:am3d="http://schemas.microsoft.com/office/drawing/2017/model3d" xmlns:o="urn:schemas-microsoft-com:office:office" xmlns:oel="http://schemas.microsoft.com/office/2019/extlst" xmlns:r="http://schemas.openxmlformats.org/officeDocument/2006/relationships" xmlns:m="http://schemas.openxmlformats.org/officeDocument/2006/math" xmlns:v="urn:schemas-microsoft-com:vml" xmlns:wp14="http://schemas.microsoft.com/office/word/2010/wordprocessingDrawing" xmlns:wp="http://schemas.openxmlformats.org/drawingml/2006/wordprocessingDrawing" xmlns:w10="urn:schemas-microsoft-com:office:word" xmlns:w="http://schemas.openxmlformats.org/wordprocessingml/2006/main" xmlns:w14="http://schemas.microsoft.com/office/word/2010/wordml" xmlns:w15="http://schemas.microsoft.com/office/word/2012/wordml" xmlns:w16cex="http://schemas.microsoft.com/office/word/2018/wordml/cex" xmlns:w16cid="http://schemas.microsoft.com/office/word/2016/wordml/cid" xmlns:w16="http://schemas.microsoft.com/office/word/2018/wordml" xmlns:w16du="http://schemas.microsoft.com/office/word/2023/wordml/word16du" xmlns:w16sdtdh="http://schemas.microsoft.com/office/word/2020/wordml/sdtdatahash" xmlns:w16se="http://schemas.microsoft.com/office/word/2015/wordml/symex" xmlns:wpg="http://schemas.microsoft.com/office/word/2010/wordprocessingGroup" xmlns:wpi="http://schemas.microsoft.com/office/word/2010/wordprocessingInk" xmlns:wne="http://schemas.microsoft.com/office/word/2006/wordml" xmlns:wps="http://schemas.microsoft.com/office/word/2010/wordprocessingShape" mc:Ignorable="w14 w15 w16se w16cid w16 w16cex w16sdtdh wp14">
+<w:endnotes xmlns:wpc="http://schemas.microsoft.com/office/word/2010/wordprocessingCanvas" xmlns:cx="http://schemas.microsoft.com/office/drawing/2014/chartex" xmlns:cx1="http://schemas.microsoft.com/office/drawing/2015/9/8/chartex" xmlns:cx2="http://schemas.microsoft.com/office/drawing/2015/10/21/chartex" xmlns:cx3="http://schemas.microsoft.com/office/drawing/2016/5/9/chartex" xmlns:cx4="http://schemas.microsoft.com/office/drawing/2016/5/10/chartex" xmlns:cx5="http://schemas.microsoft.com/office/drawing/2016/5/11/chartex" xmlns:cx6="http://schemas.microsoft.com/office/drawing/2016/5/12/chartex" xmlns:cx7="http://schemas.microsoft.com/office/drawing/2016/5/13/chartex" xmlns:cx8="http://schemas.microsoft.com/office/drawing/2016/5/14/chartex" xmlns:mc="http://schemas.openxmlformats.org/markup-compatibility/2006" xmlns:aink="http://schemas.microsoft.com/office/drawing/2016/ink" xmlns:am3d="http://schemas.microsoft.com/office/drawing/2017/model3d" xmlns:o="urn:schemas-microsoft-com:office:office" xmlns:oel="http://schemas.microsoft.com/office/2019/extlst" xmlns:r="http://schemas.openxmlformats.org/officeDocument/2006/relationships" xmlns:m="http://schemas.openxmlformats.org/officeDocument/2006/math" xmlns:v="urn:schemas-microsoft-com:vml" xmlns:wp14="http://schemas.microsoft.com/office/word/2010/wordprocessingDrawing" xmlns:wp="http://schemas.openxmlformats.org/drawingml/2006/wordprocessingDrawing" xmlns:w10="urn:schemas-microsoft-com:office:word" xmlns:w="http://schemas.openxmlformats.org/wordprocessingml/2006/main" xmlns:w14="http://schemas.microsoft.com/office/word/2010/wordml" xmlns:w15="http://schemas.microsoft.com/office/word/2012/wordml" xmlns:w16cex="http://schemas.microsoft.com/office/word/2018/wordml/cex" xmlns:w16cid="http://schemas.microsoft.com/office/word/2016/wordml/cid" xmlns:w16="http://schemas.microsoft.com/office/word/2018/wordml" xmlns:w16du="http://schemas.microsoft.com/office/word/2023/wordml/word16du" xmlns:w16sdtdh="http://schemas.microsoft.com/office/word/2020/wordml/sdtdatahash" xmlns:w16se="http://schemas.microsoft.com/office/word/2015/wordml/symex" xmlns:wpg="http://schemas.microsoft.com/office/word/2010/wordprocessingGroup" xmlns:wpi="http://schemas.microsoft.com/office/word/2010/wordprocessingInk" xmlns:wne="http://schemas.microsoft.com/office/word/2006/wordml" xmlns:wps="http://schemas.microsoft.com/office/word/2010/wordprocessingShape" mc:Ignorable="w14 w15 w16se w16cid w16 w16cex w16sdtdh w16du wp14">
   <w:endnote w:type="separator" w:id="-1">
     <w:p>
       <w:r>
@@ -4283,7 +4425,7 @@
 </file>
 
 <file path=word/footnotes.xml><?xml version="1.0" encoding="utf-8"?>
-<w:footnotes xmlns:wpc="http://schemas.microsoft.com/office/word/2010/wordprocessingCanvas" xmlns:cx="http://schemas.microsoft.com/office/drawing/2014/chartex" xmlns:cx1="http://schemas.microsoft.com/office/drawing/2015/9/8/chartex" xmlns:cx2="http://schemas.microsoft.com/office/drawing/2015/10/21/chartex" xmlns:cx3="http://schemas.microsoft.com/office/drawing/2016/5/9/chartex" xmlns:cx4="http://schemas.microsoft.com/office/drawing/2016/5/10/chartex" xmlns:cx5="http://schemas.microsoft.com/office/drawing/2016/5/11/chartex" xmlns:cx6="http://schemas.microsoft.com/office/drawing/2016/5/12/chartex" xmlns:cx7="http://schemas.microsoft.com/office/drawing/2016/5/13/chartex" xmlns:cx8="http://schemas.microsoft.com/office/drawing/2016/5/14/chartex" xmlns:mc="http://schemas.openxmlformats.org/markup-compatibility/2006" xmlns:aink="http://schemas.microsoft.com/office/drawing/2016/ink" xmlns:am3d="http://schemas.microsoft.com/office/drawing/2017/model3d" xmlns:o="urn:schemas-microsoft-com:office:office" xmlns:oel="http://schemas.microsoft.com/office/2019/extlst" xmlns:r="http://schemas.openxmlformats.org/officeDocument/2006/relationships" xmlns:m="http://schemas.openxmlformats.org/officeDocument/2006/math" xmlns:v="urn:schemas-microsoft-com:vml" xmlns:wp14="http://schemas.microsoft.com/office/word/2010/wordprocessingDrawing" xmlns:wp="http://schemas.openxmlformats.org/drawingml/2006/wordprocessingDrawing" xmlns:w10="urn:schemas-microsoft-com:office:word" xmlns:w="http://schemas.openxmlformats.org/wordprocessingml/2006/main" xmlns:w14="http://schemas.microsoft.com/office/word/2010/wordml" xmlns:w15="http://schemas.microsoft.com/office/word/2012/wordml" xmlns:w16cex="http://schemas.microsoft.com/office/word/2018/wordml/cex" xmlns:w16cid="http://schemas.microsoft.com/office/word/2016/wordml/cid" xmlns:w16="http://schemas.microsoft.com/office/word/2018/wordml" xmlns:w16du="http://schemas.microsoft.com/office/word/2023/wordml/word16du" xmlns:w16sdtdh="http://schemas.microsoft.com/office/word/2020/wordml/sdtdatahash" xmlns:w16se="http://schemas.microsoft.com/office/word/2015/wordml/symex" xmlns:wpg="http://schemas.microsoft.com/office/word/2010/wordprocessingGroup" xmlns:wpi="http://schemas.microsoft.com/office/word/2010/wordprocessingInk" xmlns:wne="http://schemas.microsoft.com/office/word/2006/wordml" xmlns:wps="http://schemas.microsoft.com/office/word/2010/wordprocessingShape" mc:Ignorable="w14 w15 w16se w16cid w16 w16cex w16sdtdh wp14">
+<w:footnotes xmlns:wpc="http://schemas.microsoft.com/office/word/2010/wordprocessingCanvas" xmlns:cx="http://schemas.microsoft.com/office/drawing/2014/chartex" xmlns:cx1="http://schemas.microsoft.com/office/drawing/2015/9/8/chartex" xmlns:cx2="http://schemas.microsoft.com/office/drawing/2015/10/21/chartex" xmlns:cx3="http://schemas.microsoft.com/office/drawing/2016/5/9/chartex" xmlns:cx4="http://schemas.microsoft.com/office/drawing/2016/5/10/chartex" xmlns:cx5="http://schemas.microsoft.com/office/drawing/2016/5/11/chartex" xmlns:cx6="http://schemas.microsoft.com/office/drawing/2016/5/12/chartex" xmlns:cx7="http://schemas.microsoft.com/office/drawing/2016/5/13/chartex" xmlns:cx8="http://schemas.microsoft.com/office/drawing/2016/5/14/chartex" xmlns:mc="http://schemas.openxmlformats.org/markup-compatibility/2006" xmlns:aink="http://schemas.microsoft.com/office/drawing/2016/ink" xmlns:am3d="http://schemas.microsoft.com/office/drawing/2017/model3d" xmlns:o="urn:schemas-microsoft-com:office:office" xmlns:oel="http://schemas.microsoft.com/office/2019/extlst" xmlns:r="http://schemas.openxmlformats.org/officeDocument/2006/relationships" xmlns:m="http://schemas.openxmlformats.org/officeDocument/2006/math" xmlns:v="urn:schemas-microsoft-com:vml" xmlns:wp14="http://schemas.microsoft.com/office/word/2010/wordprocessingDrawing" xmlns:wp="http://schemas.openxmlformats.org/drawingml/2006/wordprocessingDrawing" xmlns:w10="urn:schemas-microsoft-com:office:word" xmlns:w="http://schemas.openxmlformats.org/wordprocessingml/2006/main" xmlns:w14="http://schemas.microsoft.com/office/word/2010/wordml" xmlns:w15="http://schemas.microsoft.com/office/word/2012/wordml" xmlns:w16cex="http://schemas.microsoft.com/office/word/2018/wordml/cex" xmlns:w16cid="http://schemas.microsoft.com/office/word/2016/wordml/cid" xmlns:w16="http://schemas.microsoft.com/office/word/2018/wordml" xmlns:w16du="http://schemas.microsoft.com/office/word/2023/wordml/word16du" xmlns:w16sdtdh="http://schemas.microsoft.com/office/word/2020/wordml/sdtdatahash" xmlns:w16se="http://schemas.microsoft.com/office/word/2015/wordml/symex" xmlns:wpg="http://schemas.microsoft.com/office/word/2010/wordprocessingGroup" xmlns:wpi="http://schemas.microsoft.com/office/word/2010/wordprocessingInk" xmlns:wne="http://schemas.microsoft.com/office/word/2006/wordml" xmlns:wps="http://schemas.microsoft.com/office/word/2010/wordprocessingShape" mc:Ignorable="w14 w15 w16se w16cid w16 w16cex w16sdtdh w16du wp14">
   <w:footnote w:type="separator" w:id="-1">
     <w:p>
       <w:r>
@@ -4302,7 +4444,7 @@
 </file>
 
 <file path=word/numbering.xml><?xml version="1.0" encoding="utf-8"?>
-<w:numbering xmlns:wpc="http://schemas.microsoft.com/office/word/2010/wordprocessingCanvas" xmlns:cx="http://schemas.microsoft.com/office/drawing/2014/chartex" xmlns:cx1="http://schemas.microsoft.com/office/drawing/2015/9/8/chartex" xmlns:cx2="http://schemas.microsoft.com/office/drawing/2015/10/21/chartex" xmlns:cx3="http://schemas.microsoft.com/office/drawing/2016/5/9/chartex" xmlns:cx4="http://schemas.microsoft.com/office/drawing/2016/5/10/chartex" xmlns:cx5="http://schemas.microsoft.com/office/drawing/2016/5/11/chartex" xmlns:cx6="http://schemas.microsoft.com/office/drawing/2016/5/12/chartex" xmlns:cx7="http://schemas.microsoft.com/office/drawing/2016/5/13/chartex" xmlns:cx8="http://schemas.microsoft.com/office/drawing/2016/5/14/chartex" xmlns:mc="http://schemas.openxmlformats.org/markup-compatibility/2006" xmlns:aink="http://schemas.microsoft.com/office/drawing/2016/ink" xmlns:am3d="http://schemas.microsoft.com/office/drawing/2017/model3d" xmlns:o="urn:schemas-microsoft-com:office:office" xmlns:oel="http://schemas.microsoft.com/office/2019/extlst" xmlns:r="http://schemas.openxmlformats.org/officeDocument/2006/relationships" xmlns:m="http://schemas.openxmlformats.org/officeDocument/2006/math" xmlns:v="urn:schemas-microsoft-com:vml" xmlns:wp14="http://schemas.microsoft.com/office/word/2010/wordprocessingDrawing" xmlns:wp="http://schemas.openxmlformats.org/drawingml/2006/wordprocessingDrawing" xmlns:w10="urn:schemas-microsoft-com:office:word" xmlns:w="http://schemas.openxmlformats.org/wordprocessingml/2006/main" xmlns:w14="http://schemas.microsoft.com/office/word/2010/wordml" xmlns:w15="http://schemas.microsoft.com/office/word/2012/wordml" xmlns:w16cex="http://schemas.microsoft.com/office/word/2018/wordml/cex" xmlns:w16cid="http://schemas.microsoft.com/office/word/2016/wordml/cid" xmlns:w16="http://schemas.microsoft.com/office/word/2018/wordml" xmlns:w16du="http://schemas.microsoft.com/office/word/2023/wordml/word16du" xmlns:w16sdtdh="http://schemas.microsoft.com/office/word/2020/wordml/sdtdatahash" xmlns:w16se="http://schemas.microsoft.com/office/word/2015/wordml/symex" xmlns:wpg="http://schemas.microsoft.com/office/word/2010/wordprocessingGroup" xmlns:wpi="http://schemas.microsoft.com/office/word/2010/wordprocessingInk" xmlns:wne="http://schemas.microsoft.com/office/word/2006/wordml" xmlns:wps="http://schemas.microsoft.com/office/word/2010/wordprocessingShape" mc:Ignorable="w14 w15 w16se w16cid w16 w16cex w16sdtdh wp14">
+<w:numbering xmlns:wpc="http://schemas.microsoft.com/office/word/2010/wordprocessingCanvas" xmlns:cx="http://schemas.microsoft.com/office/drawing/2014/chartex" xmlns:cx1="http://schemas.microsoft.com/office/drawing/2015/9/8/chartex" xmlns:cx2="http://schemas.microsoft.com/office/drawing/2015/10/21/chartex" xmlns:cx3="http://schemas.microsoft.com/office/drawing/2016/5/9/chartex" xmlns:cx4="http://schemas.microsoft.com/office/drawing/2016/5/10/chartex" xmlns:cx5="http://schemas.microsoft.com/office/drawing/2016/5/11/chartex" xmlns:cx6="http://schemas.microsoft.com/office/drawing/2016/5/12/chartex" xmlns:cx7="http://schemas.microsoft.com/office/drawing/2016/5/13/chartex" xmlns:cx8="http://schemas.microsoft.com/office/drawing/2016/5/14/chartex" xmlns:mc="http://schemas.openxmlformats.org/markup-compatibility/2006" xmlns:aink="http://schemas.microsoft.com/office/drawing/2016/ink" xmlns:am3d="http://schemas.microsoft.com/office/drawing/2017/model3d" xmlns:o="urn:schemas-microsoft-com:office:office" xmlns:oel="http://schemas.microsoft.com/office/2019/extlst" xmlns:r="http://schemas.openxmlformats.org/officeDocument/2006/relationships" xmlns:m="http://schemas.openxmlformats.org/officeDocument/2006/math" xmlns:v="urn:schemas-microsoft-com:vml" xmlns:wp14="http://schemas.microsoft.com/office/word/2010/wordprocessingDrawing" xmlns:wp="http://schemas.openxmlformats.org/drawingml/2006/wordprocessingDrawing" xmlns:w10="urn:schemas-microsoft-com:office:word" xmlns:w="http://schemas.openxmlformats.org/wordprocessingml/2006/main" xmlns:w14="http://schemas.microsoft.com/office/word/2010/wordml" xmlns:w15="http://schemas.microsoft.com/office/word/2012/wordml" xmlns:w16cex="http://schemas.microsoft.com/office/word/2018/wordml/cex" xmlns:w16cid="http://schemas.microsoft.com/office/word/2016/wordml/cid" xmlns:w16="http://schemas.microsoft.com/office/word/2018/wordml" xmlns:w16du="http://schemas.microsoft.com/office/word/2023/wordml/word16du" xmlns:w16sdtdh="http://schemas.microsoft.com/office/word/2020/wordml/sdtdatahash" xmlns:w16se="http://schemas.microsoft.com/office/word/2015/wordml/symex" xmlns:wpg="http://schemas.microsoft.com/office/word/2010/wordprocessingGroup" xmlns:wpi="http://schemas.microsoft.com/office/word/2010/wordprocessingInk" xmlns:wne="http://schemas.microsoft.com/office/word/2006/wordml" xmlns:wps="http://schemas.microsoft.com/office/word/2010/wordprocessingShape" mc:Ignorable="w14 w15 w16se w16cid w16 w16cex w16sdtdh w16du wp14">
   <w:abstractNum w:abstractNumId="0" w15:restartNumberingAfterBreak="0">
     <w:nsid w:val="01B652EF"/>
     <w:multiLevelType w:val="hybridMultilevel"/>
@@ -6394,6 +6536,119 @@
     </w:lvl>
   </w:abstractNum>
   <w:abstractNum w:abstractNumId="17" w15:restartNumberingAfterBreak="0">
+    <w:nsid w:val="3EDA6201"/>
+    <w:multiLevelType w:val="hybridMultilevel"/>
+    <w:tmpl w:val="FDC06910"/>
+    <w:lvl w:ilvl="0" w:tplc="04070001">
+      <w:start w:val="1"/>
+      <w:numFmt w:val="bullet"/>
+      <w:lvlText w:val=""/>
+      <w:lvlJc w:val="left"/>
+      <w:pPr>
+        <w:ind w:left="720" w:hanging="360"/>
+      </w:pPr>
+      <w:rPr>
+        <w:rFonts w:ascii="Symbol" w:hAnsi="Symbol" w:hint="default"/>
+      </w:rPr>
+    </w:lvl>
+    <w:lvl w:ilvl="1" w:tplc="04070003" w:tentative="1">
+      <w:start w:val="1"/>
+      <w:numFmt w:val="bullet"/>
+      <w:lvlText w:val="o"/>
+      <w:lvlJc w:val="left"/>
+      <w:pPr>
+        <w:ind w:left="1440" w:hanging="360"/>
+      </w:pPr>
+      <w:rPr>
+        <w:rFonts w:ascii="Courier New" w:hAnsi="Courier New" w:cs="Courier New" w:hint="default"/>
+      </w:rPr>
+    </w:lvl>
+    <w:lvl w:ilvl="2" w:tplc="04070005" w:tentative="1">
+      <w:start w:val="1"/>
+      <w:numFmt w:val="bullet"/>
+      <w:lvlText w:val=""/>
+      <w:lvlJc w:val="left"/>
+      <w:pPr>
+        <w:ind w:left="2160" w:hanging="360"/>
+      </w:pPr>
+      <w:rPr>
+        <w:rFonts w:ascii="Wingdings" w:hAnsi="Wingdings" w:hint="default"/>
+      </w:rPr>
+    </w:lvl>
+    <w:lvl w:ilvl="3" w:tplc="04070001" w:tentative="1">
+      <w:start w:val="1"/>
+      <w:numFmt w:val="bullet"/>
+      <w:lvlText w:val=""/>
+      <w:lvlJc w:val="left"/>
+      <w:pPr>
+        <w:ind w:left="2880" w:hanging="360"/>
+      </w:pPr>
+      <w:rPr>
+        <w:rFonts w:ascii="Symbol" w:hAnsi="Symbol" w:hint="default"/>
+      </w:rPr>
+    </w:lvl>
+    <w:lvl w:ilvl="4" w:tplc="04070003" w:tentative="1">
+      <w:start w:val="1"/>
+      <w:numFmt w:val="bullet"/>
+      <w:lvlText w:val="o"/>
+      <w:lvlJc w:val="left"/>
+      <w:pPr>
+        <w:ind w:left="3600" w:hanging="360"/>
+      </w:pPr>
+      <w:rPr>
+        <w:rFonts w:ascii="Courier New" w:hAnsi="Courier New" w:cs="Courier New" w:hint="default"/>
+      </w:rPr>
+    </w:lvl>
+    <w:lvl w:ilvl="5" w:tplc="04070005" w:tentative="1">
+      <w:start w:val="1"/>
+      <w:numFmt w:val="bullet"/>
+      <w:lvlText w:val=""/>
+      <w:lvlJc w:val="left"/>
+      <w:pPr>
+        <w:ind w:left="4320" w:hanging="360"/>
+      </w:pPr>
+      <w:rPr>
+        <w:rFonts w:ascii="Wingdings" w:hAnsi="Wingdings" w:hint="default"/>
+      </w:rPr>
+    </w:lvl>
+    <w:lvl w:ilvl="6" w:tplc="04070001" w:tentative="1">
+      <w:start w:val="1"/>
+      <w:numFmt w:val="bullet"/>
+      <w:lvlText w:val=""/>
+      <w:lvlJc w:val="left"/>
+      <w:pPr>
+        <w:ind w:left="5040" w:hanging="360"/>
+      </w:pPr>
+      <w:rPr>
+        <w:rFonts w:ascii="Symbol" w:hAnsi="Symbol" w:hint="default"/>
+      </w:rPr>
+    </w:lvl>
+    <w:lvl w:ilvl="7" w:tplc="04070003" w:tentative="1">
+      <w:start w:val="1"/>
+      <w:numFmt w:val="bullet"/>
+      <w:lvlText w:val="o"/>
+      <w:lvlJc w:val="left"/>
+      <w:pPr>
+        <w:ind w:left="5760" w:hanging="360"/>
+      </w:pPr>
+      <w:rPr>
+        <w:rFonts w:ascii="Courier New" w:hAnsi="Courier New" w:cs="Courier New" w:hint="default"/>
+      </w:rPr>
+    </w:lvl>
+    <w:lvl w:ilvl="8" w:tplc="04070005" w:tentative="1">
+      <w:start w:val="1"/>
+      <w:numFmt w:val="bullet"/>
+      <w:lvlText w:val=""/>
+      <w:lvlJc w:val="left"/>
+      <w:pPr>
+        <w:ind w:left="6480" w:hanging="360"/>
+      </w:pPr>
+      <w:rPr>
+        <w:rFonts w:ascii="Wingdings" w:hAnsi="Wingdings" w:hint="default"/>
+      </w:rPr>
+    </w:lvl>
+  </w:abstractNum>
+  <w:abstractNum w:abstractNumId="18" w15:restartNumberingAfterBreak="0">
     <w:nsid w:val="448E30D6"/>
     <w:multiLevelType w:val="hybridMultilevel"/>
     <w:tmpl w:val="7FE01338"/>
@@ -6506,7 +6761,7 @@
       </w:rPr>
     </w:lvl>
   </w:abstractNum>
-  <w:abstractNum w:abstractNumId="18" w15:restartNumberingAfterBreak="0">
+  <w:abstractNum w:abstractNumId="19" w15:restartNumberingAfterBreak="0">
     <w:nsid w:val="466C5D3E"/>
     <w:multiLevelType w:val="hybridMultilevel"/>
     <w:tmpl w:val="9D847BE6"/>
@@ -6646,7 +6901,7 @@
       </w:rPr>
     </w:lvl>
   </w:abstractNum>
-  <w:abstractNum w:abstractNumId="19" w15:restartNumberingAfterBreak="0">
+  <w:abstractNum w:abstractNumId="20" w15:restartNumberingAfterBreak="0">
     <w:nsid w:val="4AAA3286"/>
     <w:multiLevelType w:val="hybridMultilevel"/>
     <w:tmpl w:val="D3D082FE"/>
@@ -6786,7 +7041,7 @@
       </w:rPr>
     </w:lvl>
   </w:abstractNum>
-  <w:abstractNum w:abstractNumId="20" w15:restartNumberingAfterBreak="0">
+  <w:abstractNum w:abstractNumId="21" w15:restartNumberingAfterBreak="0">
     <w:nsid w:val="4C2A34FB"/>
     <w:multiLevelType w:val="hybridMultilevel"/>
     <w:tmpl w:val="66809FF2"/>
@@ -6926,7 +7181,7 @@
       </w:rPr>
     </w:lvl>
   </w:abstractNum>
-  <w:abstractNum w:abstractNumId="21" w15:restartNumberingAfterBreak="0">
+  <w:abstractNum w:abstractNumId="22" w15:restartNumberingAfterBreak="0">
     <w:nsid w:val="5EFC2979"/>
     <w:multiLevelType w:val="hybridMultilevel"/>
     <w:tmpl w:val="96E2DD38"/>
@@ -7066,7 +7321,7 @@
       </w:rPr>
     </w:lvl>
   </w:abstractNum>
-  <w:abstractNum w:abstractNumId="22" w15:restartNumberingAfterBreak="0">
+  <w:abstractNum w:abstractNumId="23" w15:restartNumberingAfterBreak="0">
     <w:nsid w:val="5F982714"/>
     <w:multiLevelType w:val="hybridMultilevel"/>
     <w:tmpl w:val="C62053F2"/>
@@ -7179,7 +7434,7 @@
       </w:rPr>
     </w:lvl>
   </w:abstractNum>
-  <w:abstractNum w:abstractNumId="23" w15:restartNumberingAfterBreak="0">
+  <w:abstractNum w:abstractNumId="24" w15:restartNumberingAfterBreak="0">
     <w:nsid w:val="66465207"/>
     <w:multiLevelType w:val="hybridMultilevel"/>
     <w:tmpl w:val="5218ECFC"/>
@@ -7292,7 +7547,7 @@
       </w:rPr>
     </w:lvl>
   </w:abstractNum>
-  <w:abstractNum w:abstractNumId="24" w15:restartNumberingAfterBreak="0">
+  <w:abstractNum w:abstractNumId="25" w15:restartNumberingAfterBreak="0">
     <w:nsid w:val="693C7679"/>
     <w:multiLevelType w:val="hybridMultilevel"/>
     <w:tmpl w:val="67A2382C"/>
@@ -7405,7 +7660,7 @@
       </w:rPr>
     </w:lvl>
   </w:abstractNum>
-  <w:abstractNum w:abstractNumId="25" w15:restartNumberingAfterBreak="0">
+  <w:abstractNum w:abstractNumId="26" w15:restartNumberingAfterBreak="0">
     <w:nsid w:val="6BE3421A"/>
     <w:multiLevelType w:val="hybridMultilevel"/>
     <w:tmpl w:val="80C8ED8E"/>
@@ -7545,7 +7800,7 @@
       </w:rPr>
     </w:lvl>
   </w:abstractNum>
-  <w:abstractNum w:abstractNumId="26" w15:restartNumberingAfterBreak="0">
+  <w:abstractNum w:abstractNumId="27" w15:restartNumberingAfterBreak="0">
     <w:nsid w:val="78F17565"/>
     <w:multiLevelType w:val="hybridMultilevel"/>
     <w:tmpl w:val="8B76C9BC"/>
@@ -7658,7 +7913,7 @@
       </w:rPr>
     </w:lvl>
   </w:abstractNum>
-  <w:abstractNum w:abstractNumId="27" w15:restartNumberingAfterBreak="0">
+  <w:abstractNum w:abstractNumId="28" w15:restartNumberingAfterBreak="0">
     <w:nsid w:val="7B233D4F"/>
     <w:multiLevelType w:val="hybridMultilevel"/>
     <w:tmpl w:val="96CEF784"/>
@@ -7798,7 +8053,7 @@
       </w:rPr>
     </w:lvl>
   </w:abstractNum>
-  <w:abstractNum w:abstractNumId="28" w15:restartNumberingAfterBreak="0">
+  <w:abstractNum w:abstractNumId="29" w15:restartNumberingAfterBreak="0">
     <w:nsid w:val="7B996642"/>
     <w:multiLevelType w:val="hybridMultilevel"/>
     <w:tmpl w:val="4658ECF6"/>
@@ -7915,22 +8170,22 @@
     <w:abstractNumId w:val="16"/>
   </w:num>
   <w:num w:numId="2" w16cid:durableId="880439934">
+    <w:abstractNumId w:val="21"/>
+  </w:num>
+  <w:num w:numId="3" w16cid:durableId="1977560036">
+    <w:abstractNumId w:val="19"/>
+  </w:num>
+  <w:num w:numId="4" w16cid:durableId="1093665257">
     <w:abstractNumId w:val="20"/>
   </w:num>
-  <w:num w:numId="3" w16cid:durableId="1977560036">
-    <w:abstractNumId w:val="18"/>
-  </w:num>
-  <w:num w:numId="4" w16cid:durableId="1093665257">
-    <w:abstractNumId w:val="19"/>
-  </w:num>
   <w:num w:numId="5" w16cid:durableId="778528244">
-    <w:abstractNumId w:val="25"/>
+    <w:abstractNumId w:val="26"/>
   </w:num>
   <w:num w:numId="6" w16cid:durableId="2115783314">
     <w:abstractNumId w:val="3"/>
   </w:num>
   <w:num w:numId="7" w16cid:durableId="141045938">
-    <w:abstractNumId w:val="27"/>
+    <w:abstractNumId w:val="28"/>
   </w:num>
   <w:num w:numId="8" w16cid:durableId="12263894">
     <w:abstractNumId w:val="7"/>
@@ -7945,13 +8200,13 @@
     <w:abstractNumId w:val="5"/>
   </w:num>
   <w:num w:numId="12" w16cid:durableId="1761874251">
-    <w:abstractNumId w:val="21"/>
+    <w:abstractNumId w:val="22"/>
   </w:num>
   <w:num w:numId="13" w16cid:durableId="731855268">
     <w:abstractNumId w:val="6"/>
   </w:num>
   <w:num w:numId="14" w16cid:durableId="1891526326">
-    <w:abstractNumId w:val="23"/>
+    <w:abstractNumId w:val="24"/>
   </w:num>
   <w:num w:numId="15" w16cid:durableId="1031109537">
     <w:abstractNumId w:val="14"/>
@@ -7972,7 +8227,7 @@
     <w:abstractNumId w:val="2"/>
   </w:num>
   <w:num w:numId="21" w16cid:durableId="1105730418">
-    <w:abstractNumId w:val="26"/>
+    <w:abstractNumId w:val="27"/>
   </w:num>
   <w:num w:numId="22" w16cid:durableId="1690333702">
     <w:abstractNumId w:val="13"/>
@@ -7984,26 +8239,29 @@
     <w:abstractNumId w:val="10"/>
   </w:num>
   <w:num w:numId="25" w16cid:durableId="1712614627">
-    <w:abstractNumId w:val="28"/>
+    <w:abstractNumId w:val="29"/>
   </w:num>
   <w:num w:numId="26" w16cid:durableId="1416170570">
-    <w:abstractNumId w:val="22"/>
+    <w:abstractNumId w:val="23"/>
   </w:num>
   <w:num w:numId="27" w16cid:durableId="70323706">
-    <w:abstractNumId w:val="17"/>
+    <w:abstractNumId w:val="18"/>
   </w:num>
   <w:num w:numId="28" w16cid:durableId="1853764944">
     <w:abstractNumId w:val="8"/>
   </w:num>
   <w:num w:numId="29" w16cid:durableId="399714909">
-    <w:abstractNumId w:val="24"/>
+    <w:abstractNumId w:val="25"/>
+  </w:num>
+  <w:num w:numId="30" w16cid:durableId="68119613">
+    <w:abstractNumId w:val="17"/>
   </w:num>
   <w:numIdMacAtCleanup w:val="29"/>
 </w:numbering>
 </file>
 
 <file path=word/styles.xml><?xml version="1.0" encoding="utf-8"?>
-<w:styles xmlns:mc="http://schemas.openxmlformats.org/markup-compatibility/2006" xmlns:r="http://schemas.openxmlformats.org/officeDocument/2006/relationships" xmlns:w="http://schemas.openxmlformats.org/wordprocessingml/2006/main" xmlns:w14="http://schemas.microsoft.com/office/word/2010/wordml" xmlns:w15="http://schemas.microsoft.com/office/word/2012/wordml" xmlns:w16cex="http://schemas.microsoft.com/office/word/2018/wordml/cex" xmlns:w16cid="http://schemas.microsoft.com/office/word/2016/wordml/cid" xmlns:w16="http://schemas.microsoft.com/office/word/2018/wordml" xmlns:w16sdtdh="http://schemas.microsoft.com/office/word/2020/wordml/sdtdatahash" xmlns:w16se="http://schemas.microsoft.com/office/word/2015/wordml/symex" mc:Ignorable="w14 w15 w16se w16cid w16 w16cex w16sdtdh">
+<w:styles xmlns:mc="http://schemas.openxmlformats.org/markup-compatibility/2006" xmlns:r="http://schemas.openxmlformats.org/officeDocument/2006/relationships" xmlns:w="http://schemas.openxmlformats.org/wordprocessingml/2006/main" xmlns:w14="http://schemas.microsoft.com/office/word/2010/wordml" xmlns:w15="http://schemas.microsoft.com/office/word/2012/wordml" xmlns:w16cex="http://schemas.microsoft.com/office/word/2018/wordml/cex" xmlns:w16cid="http://schemas.microsoft.com/office/word/2016/wordml/cid" xmlns:w16="http://schemas.microsoft.com/office/word/2018/wordml" xmlns:w16du="http://schemas.microsoft.com/office/word/2023/wordml/word16du" xmlns:w16sdtdh="http://schemas.microsoft.com/office/word/2020/wordml/sdtdatahash" xmlns:w16se="http://schemas.microsoft.com/office/word/2015/wordml/symex" mc:Ignorable="w14 w15 w16se w16cid w16 w16cex w16sdtdh w16du">
   <w:docDefaults>
     <w:rPrDefault>
       <w:rPr>

</xml_diff>

<commit_message>
Kompetenzerläuterungen über Ini-Datei steuerbar
</commit_message>
<xml_diff>
--- a/Dokumentation/Ankreuzzeugnisse_INI_Optionen.docx
+++ b/Dokumentation/Ankreuzzeugnisse_INI_Optionen.docx
@@ -1,6 +1,6 @@
 
 <file path=word/document.xml><?xml version="1.0" encoding="utf-8"?>
-<w:document xmlns:wpc="http://schemas.microsoft.com/office/word/2010/wordprocessingCanvas" xmlns:cx="http://schemas.microsoft.com/office/drawing/2014/chartex" xmlns:cx1="http://schemas.microsoft.com/office/drawing/2015/9/8/chartex" xmlns:cx2="http://schemas.microsoft.com/office/drawing/2015/10/21/chartex" xmlns:cx3="http://schemas.microsoft.com/office/drawing/2016/5/9/chartex" xmlns:cx4="http://schemas.microsoft.com/office/drawing/2016/5/10/chartex" xmlns:cx5="http://schemas.microsoft.com/office/drawing/2016/5/11/chartex" xmlns:cx6="http://schemas.microsoft.com/office/drawing/2016/5/12/chartex" xmlns:cx7="http://schemas.microsoft.com/office/drawing/2016/5/13/chartex" xmlns:cx8="http://schemas.microsoft.com/office/drawing/2016/5/14/chartex" xmlns:mc="http://schemas.openxmlformats.org/markup-compatibility/2006" xmlns:aink="http://schemas.microsoft.com/office/drawing/2016/ink" xmlns:am3d="http://schemas.microsoft.com/office/drawing/2017/model3d" xmlns:o="urn:schemas-microsoft-com:office:office" xmlns:oel="http://schemas.microsoft.com/office/2019/extlst" xmlns:r="http://schemas.openxmlformats.org/officeDocument/2006/relationships" xmlns:m="http://schemas.openxmlformats.org/officeDocument/2006/math" xmlns:v="urn:schemas-microsoft-com:vml" xmlns:wp14="http://schemas.microsoft.com/office/word/2010/wordprocessingDrawing" xmlns:wp="http://schemas.openxmlformats.org/drawingml/2006/wordprocessingDrawing" xmlns:w10="urn:schemas-microsoft-com:office:word" xmlns:w="http://schemas.openxmlformats.org/wordprocessingml/2006/main" xmlns:w14="http://schemas.microsoft.com/office/word/2010/wordml" xmlns:w15="http://schemas.microsoft.com/office/word/2012/wordml" xmlns:w16cex="http://schemas.microsoft.com/office/word/2018/wordml/cex" xmlns:w16cid="http://schemas.microsoft.com/office/word/2016/wordml/cid" xmlns:w16="http://schemas.microsoft.com/office/word/2018/wordml" xmlns:w16du="http://schemas.microsoft.com/office/word/2023/wordml/word16du" xmlns:w16sdtdh="http://schemas.microsoft.com/office/word/2020/wordml/sdtdatahash" xmlns:w16se="http://schemas.microsoft.com/office/word/2015/wordml/symex" xmlns:wpg="http://schemas.microsoft.com/office/word/2010/wordprocessingGroup" xmlns:wpi="http://schemas.microsoft.com/office/word/2010/wordprocessingInk" xmlns:wne="http://schemas.microsoft.com/office/word/2006/wordml" xmlns:wps="http://schemas.microsoft.com/office/word/2010/wordprocessingShape" mc:Ignorable="w14 w15 w16se w16cid w16 w16cex w16sdtdh w16du wp14">
+<w:document xmlns:wpc="http://schemas.microsoft.com/office/word/2010/wordprocessingCanvas" xmlns:cx="http://schemas.microsoft.com/office/drawing/2014/chartex" xmlns:cx1="http://schemas.microsoft.com/office/drawing/2015/9/8/chartex" xmlns:cx2="http://schemas.microsoft.com/office/drawing/2015/10/21/chartex" xmlns:cx3="http://schemas.microsoft.com/office/drawing/2016/5/9/chartex" xmlns:cx4="http://schemas.microsoft.com/office/drawing/2016/5/10/chartex" xmlns:cx5="http://schemas.microsoft.com/office/drawing/2016/5/11/chartex" xmlns:cx6="http://schemas.microsoft.com/office/drawing/2016/5/12/chartex" xmlns:cx7="http://schemas.microsoft.com/office/drawing/2016/5/13/chartex" xmlns:cx8="http://schemas.microsoft.com/office/drawing/2016/5/14/chartex" xmlns:mc="http://schemas.openxmlformats.org/markup-compatibility/2006" xmlns:aink="http://schemas.microsoft.com/office/drawing/2016/ink" xmlns:am3d="http://schemas.microsoft.com/office/drawing/2017/model3d" xmlns:o="urn:schemas-microsoft-com:office:office" xmlns:oel="http://schemas.microsoft.com/office/2019/extlst" xmlns:r="http://schemas.openxmlformats.org/officeDocument/2006/relationships" xmlns:m="http://schemas.openxmlformats.org/officeDocument/2006/math" xmlns:v="urn:schemas-microsoft-com:vml" xmlns:wp14="http://schemas.microsoft.com/office/word/2010/wordprocessingDrawing" xmlns:wp="http://schemas.openxmlformats.org/drawingml/2006/wordprocessingDrawing" xmlns:w10="urn:schemas-microsoft-com:office:word" xmlns:w="http://schemas.openxmlformats.org/wordprocessingml/2006/main" xmlns:w14="http://schemas.microsoft.com/office/word/2010/wordml" xmlns:w15="http://schemas.microsoft.com/office/word/2012/wordml" xmlns:w16cex="http://schemas.microsoft.com/office/word/2018/wordml/cex" xmlns:w16cid="http://schemas.microsoft.com/office/word/2016/wordml/cid" xmlns:w16="http://schemas.microsoft.com/office/word/2018/wordml" xmlns:w16du="http://schemas.microsoft.com/office/word/2023/wordml/word16du" xmlns:w16sdtdh="http://schemas.microsoft.com/office/word/2020/wordml/sdtdatahash" xmlns:w16sdtfl="http://schemas.microsoft.com/office/word/2024/wordml/sdtformatlock" xmlns:w16se="http://schemas.microsoft.com/office/word/2015/wordml/symex" xmlns:wpg="http://schemas.microsoft.com/office/word/2010/wordprocessingGroup" xmlns:wpi="http://schemas.microsoft.com/office/word/2010/wordprocessingInk" xmlns:wne="http://schemas.microsoft.com/office/word/2006/wordml" xmlns:wps="http://schemas.microsoft.com/office/word/2010/wordprocessingShape" mc:Ignorable="w14 w15 w16se w16cid w16 w16cex w16sdtdh w16sdtfl w16du wp14">
   <w:body>
     <w:p>
       <w:pPr>
@@ -91,7 +91,7 @@
           <w:noProof/>
         </w:rPr>
         <w:drawing>
-          <wp:anchor distT="0" distB="0" distL="114300" distR="114300" simplePos="0" relativeHeight="251661312" behindDoc="1" locked="0" layoutInCell="1" allowOverlap="1" wp14:anchorId="54C06B6A" wp14:editId="73528524">
+          <wp:anchor distT="0" distB="0" distL="114300" distR="114300" simplePos="0" relativeHeight="251661312" behindDoc="1" locked="0" layoutInCell="1" allowOverlap="1" wp14:anchorId="54C06B6A" wp14:editId="0E647092">
             <wp:simplePos x="0" y="0"/>
             <wp:positionH relativeFrom="column">
               <wp:posOffset>4445</wp:posOffset>
@@ -1316,11 +1316,19 @@
           <w:rFonts w:ascii="Arial" w:hAnsi="Arial" w:cs="Arial"/>
         </w:rPr>
       </w:pPr>
-      <w:r>
-        <w:rPr>
-          <w:rFonts w:ascii="Arial" w:hAnsi="Arial" w:cs="Arial"/>
-        </w:rPr>
-        <w:t>„..wird zum 01.08.2018' in die Klasse 03A versetzt.“</w:t>
+      <w:proofErr w:type="gramStart"/>
+      <w:r>
+        <w:rPr>
+          <w:rFonts w:ascii="Arial" w:hAnsi="Arial" w:cs="Arial"/>
+        </w:rPr>
+        <w:t>„..</w:t>
+      </w:r>
+      <w:proofErr w:type="gramEnd"/>
+      <w:r>
+        <w:rPr>
+          <w:rFonts w:ascii="Arial" w:hAnsi="Arial" w:cs="Arial"/>
+        </w:rPr>
+        <w:t>wird zum 01.08.2018' in die Klasse 03A versetzt.“</w:t>
       </w:r>
     </w:p>
     <w:p>
@@ -1349,11 +1357,19 @@
           <w:rFonts w:ascii="Arial" w:hAnsi="Arial" w:cs="Arial"/>
         </w:rPr>
       </w:pPr>
-      <w:r>
-        <w:rPr>
-          <w:rFonts w:ascii="Arial" w:hAnsi="Arial" w:cs="Arial"/>
-        </w:rPr>
-        <w:t>„..wird zum 01.08.2018 in den Jahrgang 03versetzt.“</w:t>
+      <w:proofErr w:type="gramStart"/>
+      <w:r>
+        <w:rPr>
+          <w:rFonts w:ascii="Arial" w:hAnsi="Arial" w:cs="Arial"/>
+        </w:rPr>
+        <w:t>„..</w:t>
+      </w:r>
+      <w:proofErr w:type="gramEnd"/>
+      <w:r>
+        <w:rPr>
+          <w:rFonts w:ascii="Arial" w:hAnsi="Arial" w:cs="Arial"/>
+        </w:rPr>
+        <w:t>wird zum 01.08.2018 in den Jahrgang 03versetzt.“</w:t>
       </w:r>
     </w:p>
     <w:p>
@@ -2275,7 +2291,14 @@
         <w:rPr>
           <w:rFonts w:ascii="Arial" w:hAnsi="Arial" w:cs="Arial"/>
         </w:rPr>
-        <w:t xml:space="preserve"> keine Vor- oder Nachnamen.</w:t>
+        <w:t xml:space="preserve"> keine Vor- oder </w:t>
+      </w:r>
+      <w:proofErr w:type="gramStart"/>
+      <w:r>
+        <w:rPr>
+          <w:rFonts w:ascii="Arial" w:hAnsi="Arial" w:cs="Arial"/>
+        </w:rPr>
+        <w:t>Nachnamen.</w:t>
       </w:r>
       <w:r>
         <w:rPr>
@@ -2283,6 +2306,7 @@
         </w:rPr>
         <w:t>.</w:t>
       </w:r>
+      <w:proofErr w:type="gramEnd"/>
     </w:p>
     <w:p>
       <w:pPr>
@@ -3071,6 +3095,90 @@
       <w:pPr>
         <w:rPr>
           <w:rFonts w:ascii="Arial" w:hAnsi="Arial" w:cs="Arial"/>
+          <w:noProof/>
+        </w:rPr>
+      </w:pPr>
+    </w:p>
+    <w:p>
+      <w:pPr>
+        <w:rPr>
+          <w:rFonts w:ascii="Arial" w:hAnsi="Arial" w:cs="Arial"/>
+          <w:b/>
+          <w:noProof/>
+        </w:rPr>
+      </w:pPr>
+      <w:r>
+        <w:rPr>
+          <w:rFonts w:ascii="Arial" w:hAnsi="Arial" w:cs="Arial"/>
+          <w:b/>
+          <w:noProof/>
+        </w:rPr>
+        <w:t>KompetenzErlaeuterung</w:t>
+      </w:r>
+    </w:p>
+    <w:p>
+      <w:pPr>
+        <w:rPr>
+          <w:rFonts w:ascii="Arial" w:hAnsi="Arial" w:cs="Arial"/>
+          <w:bCs/>
+          <w:noProof/>
+        </w:rPr>
+      </w:pPr>
+      <w:r>
+        <w:rPr>
+          <w:rFonts w:ascii="Arial" w:hAnsi="Arial" w:cs="Arial"/>
+          <w:bCs/>
+          <w:noProof/>
+        </w:rPr>
+        <w:t>Über diesen Eintrag kann die Sichtbarkeit der Kompetenzerläuterungen festgelegt werden. Durch Setzen eines Seminkolons sind die Erläuterungen nicht sichtbar.</w:t>
+      </w:r>
+    </w:p>
+    <w:p>
+      <w:pPr>
+        <w:rPr>
+          <w:rFonts w:ascii="Arial" w:hAnsi="Arial" w:cs="Arial"/>
+          <w:b/>
+          <w:noProof/>
+        </w:rPr>
+      </w:pPr>
+      <w:r>
+        <w:rPr>
+          <w:rFonts w:ascii="Arial" w:hAnsi="Arial" w:cs="Arial"/>
+          <w:bCs/>
+          <w:noProof/>
+        </w:rPr>
+        <w:t xml:space="preserve">Die Datei </w:t>
+      </w:r>
+      <w:r>
+        <w:rPr>
+          <w:rFonts w:ascii="Arial" w:hAnsi="Arial" w:cs="Arial"/>
+          <w:bCs/>
+          <w:noProof/>
+        </w:rPr>
+        <w:t>Kompetenz_Erlaeuterung.rtm</w:t>
+      </w:r>
+      <w:r>
+        <w:rPr>
+          <w:rFonts w:ascii="Arial" w:hAnsi="Arial" w:cs="Arial"/>
+          <w:bCs/>
+          <w:noProof/>
+        </w:rPr>
+        <w:t xml:space="preserve"> muss dazu im gleichen Ordner gespeichert sein.</w:t>
+      </w:r>
+      <w:r>
+        <w:rPr>
+          <w:rFonts w:ascii="Arial" w:hAnsi="Arial" w:cs="Arial"/>
+          <w:b/>
+          <w:noProof/>
+        </w:rPr>
+        <w:t xml:space="preserve"> </w:t>
+      </w:r>
+    </w:p>
+    <w:p>
+      <w:pPr>
+        <w:rPr>
+          <w:rFonts w:ascii="Arial" w:hAnsi="Arial" w:cs="Arial"/>
+          <w:b/>
           <w:noProof/>
         </w:rPr>
       </w:pPr>
@@ -3443,6 +3551,7 @@
           <w:b/>
           <w:noProof/>
         </w:rPr>
+        <w:lastRenderedPageBreak/>
         <w:t>Hinweis</w:t>
       </w:r>
       <w:r>
@@ -3505,7 +3614,6 @@
           <w:rFonts w:ascii="Arial" w:hAnsi="Arial" w:cs="Arial"/>
           <w:noProof/>
         </w:rPr>
-        <w:lastRenderedPageBreak/>
         <w:t>Beispiel:</w:t>
       </w:r>
     </w:p>
@@ -3944,15 +4052,22 @@
           <w:rFonts w:ascii="Arial" w:hAnsi="Arial" w:cs="Arial"/>
           <w:noProof/>
         </w:rPr>
-        <w:t>Wenn dieser Eintrag vorhanden ist (bzw. nicht über ein Semikolon am Anfang auskommentiert ist), so werden Noten für die Fächergruppe „Deutsch“ nicht als „Block“ ausgegeben, sondern direkt unter den Kompezenzbeschreibungen des jeweiligen Faches:</w:t>
-      </w:r>
-    </w:p>
-    <w:p>
-      <w:r>
-        <w:rPr>
+        <w:t xml:space="preserve">Wenn dieser Eintrag vorhanden ist (bzw. nicht über ein Semikolon am Anfang auskommentiert ist), so werden Noten für die Fächergruppe „Deutsch“ nicht als </w:t>
+      </w:r>
+      <w:r>
+        <w:rPr>
+          <w:rFonts w:ascii="Arial" w:hAnsi="Arial" w:cs="Arial"/>
           <w:noProof/>
         </w:rPr>
         <w:lastRenderedPageBreak/>
+        <w:t>„Block“ ausgegeben, sondern direkt unter den Kompezenzbeschreibungen des jeweiligen Faches:</w:t>
+      </w:r>
+    </w:p>
+    <w:p>
+      <w:r>
+        <w:rPr>
+          <w:noProof/>
+        </w:rPr>
         <w:drawing>
           <wp:inline distT="0" distB="0" distL="0" distR="0" wp14:anchorId="3AC021A0" wp14:editId="77D6D528">
             <wp:extent cx="3906316" cy="2826413"/>
@@ -4229,11 +4344,19 @@
         <w:t>ZusammenhaltenE2=</w:t>
       </w:r>
       <w:proofErr w:type="spellStart"/>
-      <w:r>
-        <w:rPr>
-          <w:rFonts w:ascii="Arial" w:hAnsi="Arial" w:cs="Arial"/>
-        </w:rPr>
-        <w:t>Deutsch;Englisch;Mathematik</w:t>
+      <w:proofErr w:type="gramStart"/>
+      <w:r>
+        <w:rPr>
+          <w:rFonts w:ascii="Arial" w:hAnsi="Arial" w:cs="Arial"/>
+        </w:rPr>
+        <w:t>Deutsch;Englisch</w:t>
+      </w:r>
+      <w:proofErr w:type="gramEnd"/>
+      <w:r>
+        <w:rPr>
+          <w:rFonts w:ascii="Arial" w:hAnsi="Arial" w:cs="Arial"/>
+        </w:rPr>
+        <w:t>;Mathematik</w:t>
       </w:r>
       <w:proofErr w:type="spellEnd"/>
     </w:p>
@@ -4365,14 +4488,28 @@
         <w:rPr>
           <w:rFonts w:ascii="Arial" w:hAnsi="Arial" w:cs="Arial"/>
         </w:rPr>
-        <w:t>ZusammenhaltenE2=Deutsch(einzeln);</w:t>
+        <w:t>ZusammenhaltenE2=Deutsch(einzeln</w:t>
+      </w:r>
+      <w:proofErr w:type="gramStart"/>
+      <w:r>
+        <w:rPr>
+          <w:rFonts w:ascii="Arial" w:hAnsi="Arial" w:cs="Arial"/>
+        </w:rPr>
+        <w:t>);</w:t>
       </w:r>
       <w:proofErr w:type="spellStart"/>
       <w:r>
         <w:rPr>
           <w:rFonts w:ascii="Arial" w:hAnsi="Arial" w:cs="Arial"/>
         </w:rPr>
-        <w:t>Englisch;Mathematik</w:t>
+        <w:t>Englisch</w:t>
+      </w:r>
+      <w:proofErr w:type="gramEnd"/>
+      <w:r>
+        <w:rPr>
+          <w:rFonts w:ascii="Arial" w:hAnsi="Arial" w:cs="Arial"/>
+        </w:rPr>
+        <w:t>;Mathematik</w:t>
       </w:r>
       <w:proofErr w:type="spellEnd"/>
     </w:p>
@@ -4406,7 +4543,7 @@
 </file>
 
 <file path=word/endnotes.xml><?xml version="1.0" encoding="utf-8"?>
-<w:endnotes xmlns:wpc="http://schemas.microsoft.com/office/word/2010/wordprocessingCanvas" xmlns:cx="http://schemas.microsoft.com/office/drawing/2014/chartex" xmlns:cx1="http://schemas.microsoft.com/office/drawing/2015/9/8/chartex" xmlns:cx2="http://schemas.microsoft.com/office/drawing/2015/10/21/chartex" xmlns:cx3="http://schemas.microsoft.com/office/drawing/2016/5/9/chartex" xmlns:cx4="http://schemas.microsoft.com/office/drawing/2016/5/10/chartex" xmlns:cx5="http://schemas.microsoft.com/office/drawing/2016/5/11/chartex" xmlns:cx6="http://schemas.microsoft.com/office/drawing/2016/5/12/chartex" xmlns:cx7="http://schemas.microsoft.com/office/drawing/2016/5/13/chartex" xmlns:cx8="http://schemas.microsoft.com/office/drawing/2016/5/14/chartex" xmlns:mc="http://schemas.openxmlformats.org/markup-compatibility/2006" xmlns:aink="http://schemas.microsoft.com/office/drawing/2016/ink" xmlns:am3d="http://schemas.microsoft.com/office/drawing/2017/model3d" xmlns:o="urn:schemas-microsoft-com:office:office" xmlns:oel="http://schemas.microsoft.com/office/2019/extlst" xmlns:r="http://schemas.openxmlformats.org/officeDocument/2006/relationships" xmlns:m="http://schemas.openxmlformats.org/officeDocument/2006/math" xmlns:v="urn:schemas-microsoft-com:vml" xmlns:wp14="http://schemas.microsoft.com/office/word/2010/wordprocessingDrawing" xmlns:wp="http://schemas.openxmlformats.org/drawingml/2006/wordprocessingDrawing" xmlns:w10="urn:schemas-microsoft-com:office:word" xmlns:w="http://schemas.openxmlformats.org/wordprocessingml/2006/main" xmlns:w14="http://schemas.microsoft.com/office/word/2010/wordml" xmlns:w15="http://schemas.microsoft.com/office/word/2012/wordml" xmlns:w16cex="http://schemas.microsoft.com/office/word/2018/wordml/cex" xmlns:w16cid="http://schemas.microsoft.com/office/word/2016/wordml/cid" xmlns:w16="http://schemas.microsoft.com/office/word/2018/wordml" xmlns:w16du="http://schemas.microsoft.com/office/word/2023/wordml/word16du" xmlns:w16sdtdh="http://schemas.microsoft.com/office/word/2020/wordml/sdtdatahash" xmlns:w16se="http://schemas.microsoft.com/office/word/2015/wordml/symex" xmlns:wpg="http://schemas.microsoft.com/office/word/2010/wordprocessingGroup" xmlns:wpi="http://schemas.microsoft.com/office/word/2010/wordprocessingInk" xmlns:wne="http://schemas.microsoft.com/office/word/2006/wordml" xmlns:wps="http://schemas.microsoft.com/office/word/2010/wordprocessingShape" mc:Ignorable="w14 w15 w16se w16cid w16 w16cex w16sdtdh w16du wp14">
+<w:endnotes xmlns:wpc="http://schemas.microsoft.com/office/word/2010/wordprocessingCanvas" xmlns:cx="http://schemas.microsoft.com/office/drawing/2014/chartex" xmlns:cx1="http://schemas.microsoft.com/office/drawing/2015/9/8/chartex" xmlns:cx2="http://schemas.microsoft.com/office/drawing/2015/10/21/chartex" xmlns:cx3="http://schemas.microsoft.com/office/drawing/2016/5/9/chartex" xmlns:cx4="http://schemas.microsoft.com/office/drawing/2016/5/10/chartex" xmlns:cx5="http://schemas.microsoft.com/office/drawing/2016/5/11/chartex" xmlns:cx6="http://schemas.microsoft.com/office/drawing/2016/5/12/chartex" xmlns:cx7="http://schemas.microsoft.com/office/drawing/2016/5/13/chartex" xmlns:cx8="http://schemas.microsoft.com/office/drawing/2016/5/14/chartex" xmlns:mc="http://schemas.openxmlformats.org/markup-compatibility/2006" xmlns:aink="http://schemas.microsoft.com/office/drawing/2016/ink" xmlns:am3d="http://schemas.microsoft.com/office/drawing/2017/model3d" xmlns:o="urn:schemas-microsoft-com:office:office" xmlns:oel="http://schemas.microsoft.com/office/2019/extlst" xmlns:r="http://schemas.openxmlformats.org/officeDocument/2006/relationships" xmlns:m="http://schemas.openxmlformats.org/officeDocument/2006/math" xmlns:v="urn:schemas-microsoft-com:vml" xmlns:wp14="http://schemas.microsoft.com/office/word/2010/wordprocessingDrawing" xmlns:wp="http://schemas.openxmlformats.org/drawingml/2006/wordprocessingDrawing" xmlns:w10="urn:schemas-microsoft-com:office:word" xmlns:w="http://schemas.openxmlformats.org/wordprocessingml/2006/main" xmlns:w14="http://schemas.microsoft.com/office/word/2010/wordml" xmlns:w15="http://schemas.microsoft.com/office/word/2012/wordml" xmlns:w16cex="http://schemas.microsoft.com/office/word/2018/wordml/cex" xmlns:w16cid="http://schemas.microsoft.com/office/word/2016/wordml/cid" xmlns:w16="http://schemas.microsoft.com/office/word/2018/wordml" xmlns:w16du="http://schemas.microsoft.com/office/word/2023/wordml/word16du" xmlns:w16sdtdh="http://schemas.microsoft.com/office/word/2020/wordml/sdtdatahash" xmlns:w16sdtfl="http://schemas.microsoft.com/office/word/2024/wordml/sdtformatlock" xmlns:w16se="http://schemas.microsoft.com/office/word/2015/wordml/symex" xmlns:wpg="http://schemas.microsoft.com/office/word/2010/wordprocessingGroup" xmlns:wpi="http://schemas.microsoft.com/office/word/2010/wordprocessingInk" xmlns:wne="http://schemas.microsoft.com/office/word/2006/wordml" xmlns:wps="http://schemas.microsoft.com/office/word/2010/wordprocessingShape" mc:Ignorable="w14 w15 w16se w16cid w16 w16cex w16sdtdh w16sdtfl w16du wp14">
   <w:endnote w:type="separator" w:id="-1">
     <w:p>
       <w:r>
@@ -4425,7 +4562,7 @@
 </file>
 
 <file path=word/footnotes.xml><?xml version="1.0" encoding="utf-8"?>
-<w:footnotes xmlns:wpc="http://schemas.microsoft.com/office/word/2010/wordprocessingCanvas" xmlns:cx="http://schemas.microsoft.com/office/drawing/2014/chartex" xmlns:cx1="http://schemas.microsoft.com/office/drawing/2015/9/8/chartex" xmlns:cx2="http://schemas.microsoft.com/office/drawing/2015/10/21/chartex" xmlns:cx3="http://schemas.microsoft.com/office/drawing/2016/5/9/chartex" xmlns:cx4="http://schemas.microsoft.com/office/drawing/2016/5/10/chartex" xmlns:cx5="http://schemas.microsoft.com/office/drawing/2016/5/11/chartex" xmlns:cx6="http://schemas.microsoft.com/office/drawing/2016/5/12/chartex" xmlns:cx7="http://schemas.microsoft.com/office/drawing/2016/5/13/chartex" xmlns:cx8="http://schemas.microsoft.com/office/drawing/2016/5/14/chartex" xmlns:mc="http://schemas.openxmlformats.org/markup-compatibility/2006" xmlns:aink="http://schemas.microsoft.com/office/drawing/2016/ink" xmlns:am3d="http://schemas.microsoft.com/office/drawing/2017/model3d" xmlns:o="urn:schemas-microsoft-com:office:office" xmlns:oel="http://schemas.microsoft.com/office/2019/extlst" xmlns:r="http://schemas.openxmlformats.org/officeDocument/2006/relationships" xmlns:m="http://schemas.openxmlformats.org/officeDocument/2006/math" xmlns:v="urn:schemas-microsoft-com:vml" xmlns:wp14="http://schemas.microsoft.com/office/word/2010/wordprocessingDrawing" xmlns:wp="http://schemas.openxmlformats.org/drawingml/2006/wordprocessingDrawing" xmlns:w10="urn:schemas-microsoft-com:office:word" xmlns:w="http://schemas.openxmlformats.org/wordprocessingml/2006/main" xmlns:w14="http://schemas.microsoft.com/office/word/2010/wordml" xmlns:w15="http://schemas.microsoft.com/office/word/2012/wordml" xmlns:w16cex="http://schemas.microsoft.com/office/word/2018/wordml/cex" xmlns:w16cid="http://schemas.microsoft.com/office/word/2016/wordml/cid" xmlns:w16="http://schemas.microsoft.com/office/word/2018/wordml" xmlns:w16du="http://schemas.microsoft.com/office/word/2023/wordml/word16du" xmlns:w16sdtdh="http://schemas.microsoft.com/office/word/2020/wordml/sdtdatahash" xmlns:w16se="http://schemas.microsoft.com/office/word/2015/wordml/symex" xmlns:wpg="http://schemas.microsoft.com/office/word/2010/wordprocessingGroup" xmlns:wpi="http://schemas.microsoft.com/office/word/2010/wordprocessingInk" xmlns:wne="http://schemas.microsoft.com/office/word/2006/wordml" xmlns:wps="http://schemas.microsoft.com/office/word/2010/wordprocessingShape" mc:Ignorable="w14 w15 w16se w16cid w16 w16cex w16sdtdh w16du wp14">
+<w:footnotes xmlns:wpc="http://schemas.microsoft.com/office/word/2010/wordprocessingCanvas" xmlns:cx="http://schemas.microsoft.com/office/drawing/2014/chartex" xmlns:cx1="http://schemas.microsoft.com/office/drawing/2015/9/8/chartex" xmlns:cx2="http://schemas.microsoft.com/office/drawing/2015/10/21/chartex" xmlns:cx3="http://schemas.microsoft.com/office/drawing/2016/5/9/chartex" xmlns:cx4="http://schemas.microsoft.com/office/drawing/2016/5/10/chartex" xmlns:cx5="http://schemas.microsoft.com/office/drawing/2016/5/11/chartex" xmlns:cx6="http://schemas.microsoft.com/office/drawing/2016/5/12/chartex" xmlns:cx7="http://schemas.microsoft.com/office/drawing/2016/5/13/chartex" xmlns:cx8="http://schemas.microsoft.com/office/drawing/2016/5/14/chartex" xmlns:mc="http://schemas.openxmlformats.org/markup-compatibility/2006" xmlns:aink="http://schemas.microsoft.com/office/drawing/2016/ink" xmlns:am3d="http://schemas.microsoft.com/office/drawing/2017/model3d" xmlns:o="urn:schemas-microsoft-com:office:office" xmlns:oel="http://schemas.microsoft.com/office/2019/extlst" xmlns:r="http://schemas.openxmlformats.org/officeDocument/2006/relationships" xmlns:m="http://schemas.openxmlformats.org/officeDocument/2006/math" xmlns:v="urn:schemas-microsoft-com:vml" xmlns:wp14="http://schemas.microsoft.com/office/word/2010/wordprocessingDrawing" xmlns:wp="http://schemas.openxmlformats.org/drawingml/2006/wordprocessingDrawing" xmlns:w10="urn:schemas-microsoft-com:office:word" xmlns:w="http://schemas.openxmlformats.org/wordprocessingml/2006/main" xmlns:w14="http://schemas.microsoft.com/office/word/2010/wordml" xmlns:w15="http://schemas.microsoft.com/office/word/2012/wordml" xmlns:w16cex="http://schemas.microsoft.com/office/word/2018/wordml/cex" xmlns:w16cid="http://schemas.microsoft.com/office/word/2016/wordml/cid" xmlns:w16="http://schemas.microsoft.com/office/word/2018/wordml" xmlns:w16du="http://schemas.microsoft.com/office/word/2023/wordml/word16du" xmlns:w16sdtdh="http://schemas.microsoft.com/office/word/2020/wordml/sdtdatahash" xmlns:w16sdtfl="http://schemas.microsoft.com/office/word/2024/wordml/sdtformatlock" xmlns:w16se="http://schemas.microsoft.com/office/word/2015/wordml/symex" xmlns:wpg="http://schemas.microsoft.com/office/word/2010/wordprocessingGroup" xmlns:wpi="http://schemas.microsoft.com/office/word/2010/wordprocessingInk" xmlns:wne="http://schemas.microsoft.com/office/word/2006/wordml" xmlns:wps="http://schemas.microsoft.com/office/word/2010/wordprocessingShape" mc:Ignorable="w14 w15 w16se w16cid w16 w16cex w16sdtdh w16sdtfl w16du wp14">
   <w:footnote w:type="separator" w:id="-1">
     <w:p>
       <w:r>
@@ -4444,7 +4581,7 @@
 </file>
 
 <file path=word/numbering.xml><?xml version="1.0" encoding="utf-8"?>
-<w:numbering xmlns:wpc="http://schemas.microsoft.com/office/word/2010/wordprocessingCanvas" xmlns:cx="http://schemas.microsoft.com/office/drawing/2014/chartex" xmlns:cx1="http://schemas.microsoft.com/office/drawing/2015/9/8/chartex" xmlns:cx2="http://schemas.microsoft.com/office/drawing/2015/10/21/chartex" xmlns:cx3="http://schemas.microsoft.com/office/drawing/2016/5/9/chartex" xmlns:cx4="http://schemas.microsoft.com/office/drawing/2016/5/10/chartex" xmlns:cx5="http://schemas.microsoft.com/office/drawing/2016/5/11/chartex" xmlns:cx6="http://schemas.microsoft.com/office/drawing/2016/5/12/chartex" xmlns:cx7="http://schemas.microsoft.com/office/drawing/2016/5/13/chartex" xmlns:cx8="http://schemas.microsoft.com/office/drawing/2016/5/14/chartex" xmlns:mc="http://schemas.openxmlformats.org/markup-compatibility/2006" xmlns:aink="http://schemas.microsoft.com/office/drawing/2016/ink" xmlns:am3d="http://schemas.microsoft.com/office/drawing/2017/model3d" xmlns:o="urn:schemas-microsoft-com:office:office" xmlns:oel="http://schemas.microsoft.com/office/2019/extlst" xmlns:r="http://schemas.openxmlformats.org/officeDocument/2006/relationships" xmlns:m="http://schemas.openxmlformats.org/officeDocument/2006/math" xmlns:v="urn:schemas-microsoft-com:vml" xmlns:wp14="http://schemas.microsoft.com/office/word/2010/wordprocessingDrawing" xmlns:wp="http://schemas.openxmlformats.org/drawingml/2006/wordprocessingDrawing" xmlns:w10="urn:schemas-microsoft-com:office:word" xmlns:w="http://schemas.openxmlformats.org/wordprocessingml/2006/main" xmlns:w14="http://schemas.microsoft.com/office/word/2010/wordml" xmlns:w15="http://schemas.microsoft.com/office/word/2012/wordml" xmlns:w16cex="http://schemas.microsoft.com/office/word/2018/wordml/cex" xmlns:w16cid="http://schemas.microsoft.com/office/word/2016/wordml/cid" xmlns:w16="http://schemas.microsoft.com/office/word/2018/wordml" xmlns:w16du="http://schemas.microsoft.com/office/word/2023/wordml/word16du" xmlns:w16sdtdh="http://schemas.microsoft.com/office/word/2020/wordml/sdtdatahash" xmlns:w16se="http://schemas.microsoft.com/office/word/2015/wordml/symex" xmlns:wpg="http://schemas.microsoft.com/office/word/2010/wordprocessingGroup" xmlns:wpi="http://schemas.microsoft.com/office/word/2010/wordprocessingInk" xmlns:wne="http://schemas.microsoft.com/office/word/2006/wordml" xmlns:wps="http://schemas.microsoft.com/office/word/2010/wordprocessingShape" mc:Ignorable="w14 w15 w16se w16cid w16 w16cex w16sdtdh w16du wp14">
+<w:numbering xmlns:wpc="http://schemas.microsoft.com/office/word/2010/wordprocessingCanvas" xmlns:cx="http://schemas.microsoft.com/office/drawing/2014/chartex" xmlns:cx1="http://schemas.microsoft.com/office/drawing/2015/9/8/chartex" xmlns:cx2="http://schemas.microsoft.com/office/drawing/2015/10/21/chartex" xmlns:cx3="http://schemas.microsoft.com/office/drawing/2016/5/9/chartex" xmlns:cx4="http://schemas.microsoft.com/office/drawing/2016/5/10/chartex" xmlns:cx5="http://schemas.microsoft.com/office/drawing/2016/5/11/chartex" xmlns:cx6="http://schemas.microsoft.com/office/drawing/2016/5/12/chartex" xmlns:cx7="http://schemas.microsoft.com/office/drawing/2016/5/13/chartex" xmlns:cx8="http://schemas.microsoft.com/office/drawing/2016/5/14/chartex" xmlns:mc="http://schemas.openxmlformats.org/markup-compatibility/2006" xmlns:aink="http://schemas.microsoft.com/office/drawing/2016/ink" xmlns:am3d="http://schemas.microsoft.com/office/drawing/2017/model3d" xmlns:o="urn:schemas-microsoft-com:office:office" xmlns:oel="http://schemas.microsoft.com/office/2019/extlst" xmlns:r="http://schemas.openxmlformats.org/officeDocument/2006/relationships" xmlns:m="http://schemas.openxmlformats.org/officeDocument/2006/math" xmlns:v="urn:schemas-microsoft-com:vml" xmlns:wp14="http://schemas.microsoft.com/office/word/2010/wordprocessingDrawing" xmlns:wp="http://schemas.openxmlformats.org/drawingml/2006/wordprocessingDrawing" xmlns:w10="urn:schemas-microsoft-com:office:word" xmlns:w="http://schemas.openxmlformats.org/wordprocessingml/2006/main" xmlns:w14="http://schemas.microsoft.com/office/word/2010/wordml" xmlns:w15="http://schemas.microsoft.com/office/word/2012/wordml" xmlns:w16cex="http://schemas.microsoft.com/office/word/2018/wordml/cex" xmlns:w16cid="http://schemas.microsoft.com/office/word/2016/wordml/cid" xmlns:w16="http://schemas.microsoft.com/office/word/2018/wordml" xmlns:w16du="http://schemas.microsoft.com/office/word/2023/wordml/word16du" xmlns:w16sdtdh="http://schemas.microsoft.com/office/word/2020/wordml/sdtdatahash" xmlns:w16sdtfl="http://schemas.microsoft.com/office/word/2024/wordml/sdtformatlock" xmlns:w16se="http://schemas.microsoft.com/office/word/2015/wordml/symex" xmlns:wpg="http://schemas.microsoft.com/office/word/2010/wordprocessingGroup" xmlns:wpi="http://schemas.microsoft.com/office/word/2010/wordprocessingInk" xmlns:wne="http://schemas.microsoft.com/office/word/2006/wordml" xmlns:wps="http://schemas.microsoft.com/office/word/2010/wordprocessingShape" mc:Ignorable="w14 w15 w16se w16cid w16 w16cex w16sdtdh w16sdtfl w16du wp14">
   <w:abstractNum w:abstractNumId="0" w15:restartNumberingAfterBreak="0">
     <w:nsid w:val="01B652EF"/>
     <w:multiLevelType w:val="hybridMultilevel"/>
@@ -8261,7 +8398,7 @@
 </file>
 
 <file path=word/styles.xml><?xml version="1.0" encoding="utf-8"?>
-<w:styles xmlns:mc="http://schemas.openxmlformats.org/markup-compatibility/2006" xmlns:r="http://schemas.openxmlformats.org/officeDocument/2006/relationships" xmlns:w="http://schemas.openxmlformats.org/wordprocessingml/2006/main" xmlns:w14="http://schemas.microsoft.com/office/word/2010/wordml" xmlns:w15="http://schemas.microsoft.com/office/word/2012/wordml" xmlns:w16cex="http://schemas.microsoft.com/office/word/2018/wordml/cex" xmlns:w16cid="http://schemas.microsoft.com/office/word/2016/wordml/cid" xmlns:w16="http://schemas.microsoft.com/office/word/2018/wordml" xmlns:w16du="http://schemas.microsoft.com/office/word/2023/wordml/word16du" xmlns:w16sdtdh="http://schemas.microsoft.com/office/word/2020/wordml/sdtdatahash" xmlns:w16se="http://schemas.microsoft.com/office/word/2015/wordml/symex" mc:Ignorable="w14 w15 w16se w16cid w16 w16cex w16sdtdh w16du">
+<w:styles xmlns:mc="http://schemas.openxmlformats.org/markup-compatibility/2006" xmlns:r="http://schemas.openxmlformats.org/officeDocument/2006/relationships" xmlns:w="http://schemas.openxmlformats.org/wordprocessingml/2006/main" xmlns:w14="http://schemas.microsoft.com/office/word/2010/wordml" xmlns:w15="http://schemas.microsoft.com/office/word/2012/wordml" xmlns:w16cex="http://schemas.microsoft.com/office/word/2018/wordml/cex" xmlns:w16cid="http://schemas.microsoft.com/office/word/2016/wordml/cid" xmlns:w16="http://schemas.microsoft.com/office/word/2018/wordml" xmlns:w16du="http://schemas.microsoft.com/office/word/2023/wordml/word16du" xmlns:w16sdtdh="http://schemas.microsoft.com/office/word/2020/wordml/sdtdatahash" xmlns:w16sdtfl="http://schemas.microsoft.com/office/word/2024/wordml/sdtformatlock" xmlns:w16se="http://schemas.microsoft.com/office/word/2015/wordml/symex" mc:Ignorable="w14 w15 w16se w16cid w16 w16cex w16sdtdh w16sdtfl w16du">
   <w:docDefaults>
     <w:rPrDefault>
       <w:rPr>

</xml_diff>

<commit_message>
Ergänzung von TabStopPosition für mehrzeilige Floskeln
</commit_message>
<xml_diff>
--- a/Dokumentation/Ankreuzzeugnisse_INI_Optionen.docx
+++ b/Dokumentation/Ankreuzzeugnisse_INI_Optionen.docx
@@ -91,7 +91,7 @@
           <w:noProof/>
         </w:rPr>
         <w:drawing>
-          <wp:anchor distT="0" distB="0" distL="114300" distR="114300" simplePos="0" relativeHeight="251661312" behindDoc="1" locked="0" layoutInCell="1" allowOverlap="1" wp14:anchorId="54C06B6A" wp14:editId="4ABB83E8">
+          <wp:anchor distT="0" distB="0" distL="114300" distR="114300" simplePos="0" relativeHeight="251661312" behindDoc="1" locked="0" layoutInCell="1" allowOverlap="1" wp14:anchorId="54C06B6A" wp14:editId="6F1E068D">
             <wp:simplePos x="0" y="0"/>
             <wp:positionH relativeFrom="column">
               <wp:posOffset>4445</wp:posOffset>
@@ -2148,22 +2148,344 @@
       <w:pPr>
         <w:rPr>
           <w:rFonts w:ascii="Arial" w:hAnsi="Arial" w:cs="Arial"/>
-          <w:noProof/>
-        </w:rPr>
-      </w:pPr>
-    </w:p>
-    <w:p>
-      <w:pPr>
-        <w:rPr>
-          <w:rFonts w:ascii="Arial" w:hAnsi="Arial" w:cs="Arial"/>
-          <w:b/>
-        </w:rPr>
-      </w:pPr>
-      <w:r>
-        <w:rPr>
-          <w:rFonts w:ascii="Arial" w:hAnsi="Arial" w:cs="Arial"/>
-          <w:b/>
-        </w:rPr>
+          <w:b/>
+          <w:bCs/>
+          <w:noProof/>
+        </w:rPr>
+      </w:pPr>
+      <w:r>
+        <w:rPr>
+          <w:rFonts w:ascii="Arial" w:hAnsi="Arial" w:cs="Arial"/>
+          <w:b/>
+          <w:bCs/>
+          <w:noProof/>
+        </w:rPr>
+        <w:t>TabStopPosition</w:t>
+      </w:r>
+      <w:r>
+        <w:rPr>
+          <w:rFonts w:ascii="Arial" w:hAnsi="Arial" w:cs="Arial"/>
+          <w:b/>
+          <w:bCs/>
+          <w:noProof/>
+        </w:rPr>
+        <w:t xml:space="preserve"> und </w:t>
+      </w:r>
+      <w:r>
+        <w:rPr>
+          <w:rFonts w:ascii="Arial" w:hAnsi="Arial" w:cs="Arial"/>
+          <w:b/>
+          <w:bCs/>
+          <w:noProof/>
+        </w:rPr>
+        <w:t>Zeichenanzahl</w:t>
+      </w:r>
+    </w:p>
+    <w:p>
+      <w:pPr>
+        <w:rPr>
+          <w:rFonts w:ascii="Arial" w:hAnsi="Arial" w:cs="Arial"/>
+          <w:noProof/>
+        </w:rPr>
+      </w:pPr>
+      <w:r>
+        <w:rPr>
+          <w:rFonts w:ascii="Arial" w:hAnsi="Arial" w:cs="Arial"/>
+          <w:noProof/>
+        </w:rPr>
+        <w:t xml:space="preserve">Einige Schulen pflegen die Kompetenzen mit führenden Zeichen </w:t>
+      </w:r>
+    </w:p>
+    <w:p>
+      <w:pPr>
+        <w:rPr>
+          <w:rFonts w:ascii="Arial" w:hAnsi="Arial" w:cs="Arial"/>
+          <w:noProof/>
+        </w:rPr>
+      </w:pPr>
+      <w:r>
+        <w:rPr>
+          <w:rFonts w:ascii="Arial" w:hAnsi="Arial" w:cs="Arial"/>
+          <w:noProof/>
+        </w:rPr>
+        <w:t>z.B. … arbeitet selbstständig</w:t>
+      </w:r>
+      <w:r>
+        <w:rPr>
+          <w:rFonts w:ascii="Arial" w:hAnsi="Arial" w:cs="Arial"/>
+          <w:noProof/>
+        </w:rPr>
+        <w:t>.</w:t>
+      </w:r>
+      <w:r>
+        <w:rPr>
+          <w:rFonts w:ascii="Arial" w:hAnsi="Arial" w:cs="Arial"/>
+          <w:noProof/>
+        </w:rPr>
+        <w:t xml:space="preserve"> </w:t>
+      </w:r>
+      <w:r>
+        <w:rPr>
+          <w:rFonts w:ascii="Arial" w:hAnsi="Arial" w:cs="Arial"/>
+          <w:noProof/>
+        </w:rPr>
+        <w:t>O</w:t>
+      </w:r>
+      <w:r>
+        <w:rPr>
+          <w:rFonts w:ascii="Arial" w:hAnsi="Arial" w:cs="Arial"/>
+          <w:noProof/>
+        </w:rPr>
+        <w:t>der – arbeitet selbstständig</w:t>
+      </w:r>
+      <w:r>
+        <w:rPr>
+          <w:rFonts w:ascii="Arial" w:hAnsi="Arial" w:cs="Arial"/>
+          <w:noProof/>
+        </w:rPr>
+        <w:t>.</w:t>
+      </w:r>
+    </w:p>
+    <w:p>
+      <w:pPr>
+        <w:rPr>
+          <w:rFonts w:ascii="Arial" w:hAnsi="Arial" w:cs="Arial"/>
+          <w:noProof/>
+        </w:rPr>
+      </w:pPr>
+      <w:r>
+        <w:rPr>
+          <w:rFonts w:ascii="Arial" w:hAnsi="Arial" w:cs="Arial"/>
+          <w:noProof/>
+        </w:rPr>
+        <w:t xml:space="preserve">Ist der Floskeltext mehrzeilig, </w:t>
+      </w:r>
+      <w:r>
+        <w:rPr>
+          <w:rFonts w:ascii="Arial" w:hAnsi="Arial" w:cs="Arial"/>
+          <w:noProof/>
+        </w:rPr>
+        <w:t xml:space="preserve">so sollte </w:t>
+      </w:r>
+      <w:r>
+        <w:rPr>
+          <w:rFonts w:ascii="Arial" w:hAnsi="Arial" w:cs="Arial"/>
+          <w:noProof/>
+        </w:rPr>
+        <w:t>der Text in de</w:t>
+      </w:r>
+      <w:r>
+        <w:rPr>
+          <w:rFonts w:ascii="Arial" w:hAnsi="Arial" w:cs="Arial"/>
+          <w:noProof/>
+        </w:rPr>
+        <w:t xml:space="preserve">n Folgezeilen </w:t>
+      </w:r>
+      <w:r>
+        <w:rPr>
+          <w:rFonts w:ascii="Arial" w:hAnsi="Arial" w:cs="Arial"/>
+          <w:noProof/>
+        </w:rPr>
+        <w:t>bündig</w:t>
+      </w:r>
+      <w:r>
+        <w:rPr>
+          <w:rFonts w:ascii="Arial" w:hAnsi="Arial" w:cs="Arial"/>
+          <w:noProof/>
+        </w:rPr>
+        <w:t xml:space="preserve"> mit dem Text in der ersten Zeile erscheinen.</w:t>
+      </w:r>
+      <w:r>
+        <w:rPr>
+          <w:rFonts w:ascii="Arial" w:hAnsi="Arial" w:cs="Arial"/>
+          <w:noProof/>
+        </w:rPr>
+        <w:t xml:space="preserve"> </w:t>
+      </w:r>
+    </w:p>
+    <w:p>
+      <w:pPr>
+        <w:rPr>
+          <w:rFonts w:ascii="Arial" w:hAnsi="Arial" w:cs="Arial"/>
+          <w:noProof/>
+        </w:rPr>
+      </w:pPr>
+      <w:r>
+        <w:rPr>
+          <w:rFonts w:ascii="Arial" w:hAnsi="Arial" w:cs="Arial"/>
+          <w:noProof/>
+        </w:rPr>
+        <w:t>Um dies zu erreichen muss die Tab</w:t>
+      </w:r>
+      <w:r>
+        <w:rPr>
+          <w:rFonts w:ascii="Arial" w:hAnsi="Arial" w:cs="Arial"/>
+          <w:noProof/>
+        </w:rPr>
+        <w:t>StopP</w:t>
+      </w:r>
+      <w:r>
+        <w:rPr>
+          <w:rFonts w:ascii="Arial" w:hAnsi="Arial" w:cs="Arial"/>
+          <w:noProof/>
+        </w:rPr>
+        <w:t>osition und die Zeichenanzahl für die Einrückung angegeben werden</w:t>
+      </w:r>
+      <w:r>
+        <w:rPr>
+          <w:rFonts w:ascii="Arial" w:hAnsi="Arial" w:cs="Arial"/>
+          <w:noProof/>
+        </w:rPr>
+        <w:t>.</w:t>
+      </w:r>
+    </w:p>
+    <w:p>
+      <w:pPr>
+        <w:rPr>
+          <w:rFonts w:ascii="Arial" w:hAnsi="Arial" w:cs="Arial"/>
+          <w:noProof/>
+        </w:rPr>
+      </w:pPr>
+      <w:r>
+        <w:rPr>
+          <w:rFonts w:ascii="Arial" w:hAnsi="Arial" w:cs="Arial"/>
+          <w:noProof/>
+        </w:rPr>
+        <w:t xml:space="preserve"> </w:t>
+      </w:r>
+    </w:p>
+    <w:p>
+      <w:pPr>
+        <w:rPr>
+          <w:rFonts w:ascii="Arial" w:hAnsi="Arial" w:cs="Arial"/>
+          <w:noProof/>
+        </w:rPr>
+      </w:pPr>
+      <w:r>
+        <w:rPr>
+          <w:rFonts w:ascii="Arial" w:hAnsi="Arial" w:cs="Arial"/>
+          <w:noProof/>
+        </w:rPr>
+        <w:t xml:space="preserve"> z.B. </w:t>
+      </w:r>
+    </w:p>
+    <w:p>
+      <w:pPr>
+        <w:rPr>
+          <w:rFonts w:ascii="Arial" w:hAnsi="Arial" w:cs="Arial"/>
+          <w:noProof/>
+        </w:rPr>
+      </w:pPr>
+      <w:r>
+        <w:rPr>
+          <w:rFonts w:ascii="Arial" w:hAnsi="Arial" w:cs="Arial"/>
+          <w:noProof/>
+        </w:rPr>
+        <w:t>–  das ist die erste Zeile.</w:t>
+      </w:r>
+    </w:p>
+    <w:p>
+      <w:pPr>
+        <w:ind w:firstLine="142"/>
+        <w:rPr>
+          <w:rFonts w:ascii="Arial" w:hAnsi="Arial" w:cs="Arial"/>
+          <w:noProof/>
+        </w:rPr>
+      </w:pPr>
+      <w:r>
+        <w:rPr>
+          <w:rFonts w:ascii="Arial" w:hAnsi="Arial" w:cs="Arial"/>
+          <w:noProof/>
+        </w:rPr>
+        <w:t xml:space="preserve"> </w:t>
+      </w:r>
+      <w:r>
+        <w:rPr>
+          <w:rFonts w:ascii="Arial" w:hAnsi="Arial" w:cs="Arial"/>
+          <w:noProof/>
+        </w:rPr>
+        <w:t xml:space="preserve"> das ist die zweite Zeile </w:t>
+      </w:r>
+      <w:r>
+        <w:rPr>
+          <w:rFonts w:ascii="Arial" w:hAnsi="Arial" w:cs="Arial"/>
+          <w:noProof/>
+        </w:rPr>
+        <w:br/>
+      </w:r>
+      <w:r>
+        <w:rPr>
+          <w:rFonts w:ascii="Arial" w:hAnsi="Arial" w:cs="Arial"/>
+          <w:noProof/>
+        </w:rPr>
+        <w:br/>
+      </w:r>
+      <w:r>
+        <w:rPr>
+          <w:rFonts w:ascii="Arial" w:hAnsi="Arial" w:cs="Arial"/>
+          <w:noProof/>
+        </w:rPr>
+        <w:t xml:space="preserve">Zeichenanzahl = 1 (Bindestrich); </w:t>
+      </w:r>
+      <w:r>
+        <w:rPr>
+          <w:rFonts w:ascii="Arial" w:hAnsi="Arial" w:cs="Arial"/>
+          <w:noProof/>
+        </w:rPr>
+        <w:br/>
+      </w:r>
+      <w:r>
+        <w:rPr>
+          <w:rFonts w:ascii="Arial" w:hAnsi="Arial" w:cs="Arial"/>
+          <w:noProof/>
+        </w:rPr>
+        <w:t>TabStopPosition</w:t>
+      </w:r>
+      <w:r>
+        <w:rPr>
+          <w:rFonts w:ascii="Arial" w:hAnsi="Arial" w:cs="Arial"/>
+          <w:b/>
+          <w:bCs/>
+          <w:noProof/>
+        </w:rPr>
+        <w:t xml:space="preserve"> </w:t>
+      </w:r>
+      <w:r>
+        <w:rPr>
+          <w:rFonts w:ascii="Arial" w:hAnsi="Arial" w:cs="Arial"/>
+          <w:noProof/>
+        </w:rPr>
+        <w:t>= 4 oder 5 (Platz vor dem "das" durch ausprobieren)</w:t>
+      </w:r>
+    </w:p>
+    <w:p>
+      <w:pPr>
+        <w:rPr>
+          <w:rFonts w:ascii="Arial" w:hAnsi="Arial" w:cs="Arial"/>
+          <w:noProof/>
+        </w:rPr>
+      </w:pPr>
+      <w:r>
+        <w:rPr>
+          <w:rFonts w:ascii="Arial" w:hAnsi="Arial" w:cs="Arial"/>
+          <w:noProof/>
+        </w:rPr>
+        <w:t>Hinweis "..." gilt als ein Zeichen in der Reporting</w:t>
+      </w:r>
+    </w:p>
+    <w:p>
+      <w:pPr>
+        <w:rPr>
+          <w:rFonts w:ascii="Arial" w:hAnsi="Arial" w:cs="Arial"/>
+          <w:b/>
+        </w:rPr>
+      </w:pPr>
+      <w:r>
+        <w:rPr>
+          <w:rFonts w:ascii="Arial" w:hAnsi="Arial" w:cs="Arial"/>
+          <w:b/>
+        </w:rPr>
+        <w:lastRenderedPageBreak/>
         <w:t>ASVSeite2</w:t>
       </w:r>
     </w:p>
@@ -2800,6 +3122,7 @@
           <w:rFonts w:ascii="Arial" w:hAnsi="Arial" w:cs="Arial"/>
           <w:noProof/>
         </w:rPr>
+        <w:lastRenderedPageBreak/>
         <w:drawing>
           <wp:inline distT="0" distB="0" distL="0" distR="0" wp14:anchorId="5C46F911" wp14:editId="29CDF9E3">
             <wp:extent cx="5759450" cy="1114456"/>
@@ -2901,7 +3224,6 @@
           <w:rFonts w:ascii="Arial" w:hAnsi="Arial" w:cs="Arial"/>
           <w:noProof/>
         </w:rPr>
-        <w:lastRenderedPageBreak/>
         <w:drawing>
           <wp:inline distT="0" distB="0" distL="0" distR="0" wp14:anchorId="5DF844D7" wp14:editId="1875E1F8">
             <wp:extent cx="5759450" cy="1924725"/>
@@ -3443,6 +3765,7 @@
           <w:rFonts w:ascii="Arial" w:hAnsi="Arial" w:cs="Arial"/>
           <w:noProof/>
         </w:rPr>
+        <w:lastRenderedPageBreak/>
         <w:drawing>
           <wp:inline distT="0" distB="0" distL="0" distR="0" wp14:anchorId="2FEA2DF3" wp14:editId="45F17F25">
             <wp:extent cx="5572903" cy="943107"/>
@@ -3508,7 +3831,6 @@
           <w:rFonts w:ascii="Arial" w:hAnsi="Arial" w:cs="Arial"/>
           <w:noProof/>
         </w:rPr>
-        <w:lastRenderedPageBreak/>
         <w:drawing>
           <wp:anchor distT="0" distB="0" distL="114300" distR="114300" simplePos="0" relativeHeight="251665408" behindDoc="0" locked="0" layoutInCell="1" allowOverlap="1" wp14:anchorId="5CA78D4D" wp14:editId="62EB99D5">
             <wp:simplePos x="0" y="0"/>
@@ -8687,15 +9009,6 @@
   </w:num>
   <w:num w:numId="31" w16cid:durableId="303900170">
     <w:abstractNumId w:val="15"/>
-    <w:lvlOverride w:ilvl="0"/>
-    <w:lvlOverride w:ilvl="1"/>
-    <w:lvlOverride w:ilvl="2"/>
-    <w:lvlOverride w:ilvl="3"/>
-    <w:lvlOverride w:ilvl="4"/>
-    <w:lvlOverride w:ilvl="5"/>
-    <w:lvlOverride w:ilvl="6"/>
-    <w:lvlOverride w:ilvl="7"/>
-    <w:lvlOverride w:ilvl="8"/>
   </w:num>
   <w:numIdMacAtCleanup w:val="29"/>
 </w:numbering>
@@ -9193,6 +9506,7 @@
   <w:style w:type="character" w:default="1" w:styleId="Absatz-Standardschriftart">
     <w:name w:val="Default Paragraph Font"/>
     <w:uiPriority w:val="1"/>
+    <w:semiHidden/>
     <w:unhideWhenUsed/>
   </w:style>
   <w:style w:type="table" w:default="1" w:styleId="NormaleTabelle">

</xml_diff>